<commit_message>
update kien thuc ngay 22/8/2018
</commit_message>
<xml_diff>
--- a/JS.docx
+++ b/JS.docx
@@ -375,10 +375,7 @@
       </w:pPr>
       <w:r>
         <w:tab/>
-        <w:t xml:space="preserve">&lt;div id=”id2” </w:t>
-      </w:r>
-      <w:r>
-        <w:t>onmouseover=”</w:t>
+        <w:t>&lt;div id=”id2” onmouseover=”</w:t>
       </w:r>
       <w:r>
         <w:t xml:space="preserve"> </w:t>
@@ -387,22 +384,61 @@
         <w:t>unhide(</w:t>
       </w:r>
       <w:r>
-        <w:t xml:space="preserve">)” </w:t>
-      </w:r>
-      <w:r>
-        <w:t xml:space="preserve"> onmouseout=”</w:t>
+        <w:t>)”  onmouseout=”</w:t>
       </w:r>
       <w:r>
         <w:t xml:space="preserve"> </w:t>
       </w:r>
       <w:r>
-        <w:t>hide_back()</w:t>
-      </w:r>
+        <w:t>hide_back()”&gt;&lt;/div&gt;</w:t>
+      </w:r>
+    </w:p>
+    <w:p>
+      <w:pPr>
+        <w:spacing w:after="0"/>
+      </w:pPr>
+    </w:p>
+    <w:p>
+      <w:pPr>
+        <w:spacing w:after="0"/>
+      </w:pPr>
+      <w:r>
+        <w:t xml:space="preserve">----------------------------------------------------------------------------------- </w:t>
+      </w:r>
+    </w:p>
+    <w:p>
+      <w:pPr>
+        <w:spacing w:after="0"/>
+      </w:pPr>
+    </w:p>
+    <w:p>
+      <w:pPr>
+        <w:spacing w:after="0"/>
+      </w:pPr>
       <w:bookmarkStart w:id="0" w:name="_GoBack"/>
       <w:bookmarkEnd w:id="0"/>
       <w:r>
-        <w:t>”&gt;&lt;/div&gt;</w:t>
-      </w:r>
+        <w:lastRenderedPageBreak/>
+        <w:t>Button Scroll Top:</w:t>
+      </w:r>
+    </w:p>
+    <w:p>
+      <w:pPr>
+        <w:spacing w:after="0"/>
+      </w:pPr>
+      <w:hyperlink r:id="rId4" w:history="1">
+        <w:r>
+          <w:rPr>
+            <w:rStyle w:val="Hyperlink"/>
+          </w:rPr>
+          <w:t>https://www.w3schools.com/howto/tryit.asp?filename=tryhow_js_scroll_to_top</w:t>
+        </w:r>
+      </w:hyperlink>
+    </w:p>
+    <w:p>
+      <w:pPr>
+        <w:spacing w:after="0"/>
+      </w:pPr>
     </w:p>
     <w:sectPr>
       <w:pgSz w:w="12240" w:h="15840"/>
@@ -835,6 +871,17 @@
     <w:semiHidden/>
     <w:unhideWhenUsed/>
   </w:style>
+  <w:style w:type="character" w:styleId="Hyperlink">
+    <w:name w:val="Hyperlink"/>
+    <w:basedOn w:val="DefaultParagraphFont"/>
+    <w:uiPriority w:val="99"/>
+    <w:unhideWhenUsed/>
+    <w:rsid w:val="00EE3493"/>
+    <w:rPr>
+      <w:color w:val="0563C1" w:themeColor="hyperlink"/>
+      <w:u w:val="single"/>
+    </w:rPr>
+  </w:style>
 </w:styles>
 </file>
 

</xml_diff>

<commit_message>
duoc ky hop dong
</commit_message>
<xml_diff>
--- a/JS.docx
+++ b/JS.docx
@@ -6,8 +6,23 @@
       <w:pPr>
         <w:spacing w:after="0"/>
       </w:pPr>
-      <w:r>
-        <w:t>var test = document.getElementById("test");</w:t>
+      <w:proofErr w:type="spellStart"/>
+      <w:r>
+        <w:t>var</w:t>
+      </w:r>
+      <w:proofErr w:type="spellEnd"/>
+      <w:r>
+        <w:t xml:space="preserve"> test = </w:t>
+      </w:r>
+      <w:proofErr w:type="spellStart"/>
+      <w:proofErr w:type="gramStart"/>
+      <w:r>
+        <w:t>document.getElementById</w:t>
+      </w:r>
+      <w:proofErr w:type="spellEnd"/>
+      <w:proofErr w:type="gramEnd"/>
+      <w:r>
+        <w:t>("test");</w:t>
       </w:r>
     </w:p>
     <w:p>
@@ -39,8 +54,19 @@
         <w:spacing w:after="0"/>
       </w:pPr>
       <w:r>
-        <w:t xml:space="preserve">  test.addEventListener("</w:t>
-      </w:r>
+        <w:t xml:space="preserve">  </w:t>
+      </w:r>
+      <w:proofErr w:type="spellStart"/>
+      <w:proofErr w:type="gramStart"/>
+      <w:r>
+        <w:t>test.addEventListener</w:t>
+      </w:r>
+      <w:proofErr w:type="spellEnd"/>
+      <w:proofErr w:type="gramEnd"/>
+      <w:r>
+        <w:t>("</w:t>
+      </w:r>
+      <w:proofErr w:type="spellStart"/>
       <w:r>
         <w:rPr>
           <w:b/>
@@ -48,6 +74,7 @@
         </w:rPr>
         <w:t>mouseenter</w:t>
       </w:r>
+      <w:proofErr w:type="spellEnd"/>
       <w:r>
         <w:t xml:space="preserve">", function( event ) {   </w:t>
       </w:r>
@@ -57,15 +84,36 @@
         <w:spacing w:after="0"/>
       </w:pPr>
       <w:r>
-        <w:t xml:space="preserve">    // highlight the mouseenter target</w:t>
-      </w:r>
-    </w:p>
-    <w:p>
-      <w:pPr>
-        <w:spacing w:after="0"/>
-      </w:pPr>
-      <w:r>
-        <w:t xml:space="preserve">    event.target.style.color = "purple";</w:t>
+        <w:t xml:space="preserve">    // highlight the </w:t>
+      </w:r>
+      <w:proofErr w:type="spellStart"/>
+      <w:r>
+        <w:t>mouseenter</w:t>
+      </w:r>
+      <w:proofErr w:type="spellEnd"/>
+      <w:r>
+        <w:t xml:space="preserve"> target</w:t>
+      </w:r>
+    </w:p>
+    <w:p>
+      <w:pPr>
+        <w:spacing w:after="0"/>
+      </w:pPr>
+      <w:r>
+        <w:t xml:space="preserve">    </w:t>
+      </w:r>
+      <w:proofErr w:type="spellStart"/>
+      <w:proofErr w:type="gramStart"/>
+      <w:r>
+        <w:t>event.target</w:t>
+      </w:r>
+      <w:proofErr w:type="gramEnd"/>
+      <w:r>
+        <w:t>.style.color</w:t>
+      </w:r>
+      <w:proofErr w:type="spellEnd"/>
+      <w:r>
+        <w:t xml:space="preserve"> = "purple";</w:t>
       </w:r>
     </w:p>
     <w:p>
@@ -86,15 +134,44 @@
         <w:spacing w:after="0"/>
       </w:pPr>
       <w:r>
-        <w:t xml:space="preserve">    setTimeout(function() {</w:t>
-      </w:r>
-    </w:p>
-    <w:p>
-      <w:pPr>
-        <w:spacing w:after="0"/>
-      </w:pPr>
-      <w:r>
-        <w:t xml:space="preserve">      event.target.style.color = "";</w:t>
+        <w:t xml:space="preserve">    </w:t>
+      </w:r>
+      <w:proofErr w:type="spellStart"/>
+      <w:r>
+        <w:t>setTimeout</w:t>
+      </w:r>
+      <w:proofErr w:type="spellEnd"/>
+      <w:r>
+        <w:t>(</w:t>
+      </w:r>
+      <w:proofErr w:type="gramStart"/>
+      <w:r>
+        <w:t>function(</w:t>
+      </w:r>
+      <w:proofErr w:type="gramEnd"/>
+      <w:r>
+        <w:t>) {</w:t>
+      </w:r>
+    </w:p>
+    <w:p>
+      <w:pPr>
+        <w:spacing w:after="0"/>
+      </w:pPr>
+      <w:r>
+        <w:t xml:space="preserve">      </w:t>
+      </w:r>
+      <w:proofErr w:type="spellStart"/>
+      <w:proofErr w:type="gramStart"/>
+      <w:r>
+        <w:t>event.target</w:t>
+      </w:r>
+      <w:proofErr w:type="gramEnd"/>
+      <w:r>
+        <w:t>.style.color</w:t>
+      </w:r>
+      <w:proofErr w:type="spellEnd"/>
+      <w:r>
+        <w:t xml:space="preserve"> = "";</w:t>
       </w:r>
     </w:p>
     <w:p>
@@ -142,8 +219,19 @@
         <w:spacing w:after="0"/>
       </w:pPr>
       <w:r>
-        <w:t xml:space="preserve">  test.addEventListener("</w:t>
-      </w:r>
+        <w:t xml:space="preserve">  </w:t>
+      </w:r>
+      <w:proofErr w:type="spellStart"/>
+      <w:proofErr w:type="gramStart"/>
+      <w:r>
+        <w:t>test.addEventListener</w:t>
+      </w:r>
+      <w:proofErr w:type="spellEnd"/>
+      <w:proofErr w:type="gramEnd"/>
+      <w:r>
+        <w:t>("</w:t>
+      </w:r>
+      <w:proofErr w:type="spellStart"/>
       <w:r>
         <w:rPr>
           <w:b/>
@@ -151,6 +239,7 @@
         </w:rPr>
         <w:t>mouseover</w:t>
       </w:r>
+      <w:proofErr w:type="spellEnd"/>
       <w:r>
         <w:t xml:space="preserve">", function( event ) {   </w:t>
       </w:r>
@@ -160,15 +249,36 @@
         <w:spacing w:after="0"/>
       </w:pPr>
       <w:r>
-        <w:t xml:space="preserve">    // highlight the mouseover target</w:t>
-      </w:r>
-    </w:p>
-    <w:p>
-      <w:pPr>
-        <w:spacing w:after="0"/>
-      </w:pPr>
-      <w:r>
-        <w:t xml:space="preserve">    event.target.style.color = "orange";</w:t>
+        <w:t xml:space="preserve">    // highlight the </w:t>
+      </w:r>
+      <w:proofErr w:type="spellStart"/>
+      <w:r>
+        <w:t>mouseover</w:t>
+      </w:r>
+      <w:proofErr w:type="spellEnd"/>
+      <w:r>
+        <w:t xml:space="preserve"> target</w:t>
+      </w:r>
+    </w:p>
+    <w:p>
+      <w:pPr>
+        <w:spacing w:after="0"/>
+      </w:pPr>
+      <w:r>
+        <w:t xml:space="preserve">    </w:t>
+      </w:r>
+      <w:proofErr w:type="spellStart"/>
+      <w:proofErr w:type="gramStart"/>
+      <w:r>
+        <w:t>event.target</w:t>
+      </w:r>
+      <w:proofErr w:type="gramEnd"/>
+      <w:r>
+        <w:t>.style.color</w:t>
+      </w:r>
+      <w:proofErr w:type="spellEnd"/>
+      <w:r>
+        <w:t xml:space="preserve"> = "orange";</w:t>
       </w:r>
     </w:p>
     <w:p>
@@ -201,34 +311,84 @@
         <w:rPr>
           <w:color w:val="7030A0"/>
         </w:rPr>
-        <w:t xml:space="preserve">    setTimeout(function() {</w:t>
-      </w:r>
-    </w:p>
-    <w:p>
-      <w:pPr>
-        <w:spacing w:after="0"/>
+        <w:t xml:space="preserve">    </w:t>
+      </w:r>
+      <w:proofErr w:type="spellStart"/>
+      <w:r>
         <w:rPr>
           <w:color w:val="7030A0"/>
         </w:rPr>
-      </w:pPr>
+        <w:t>setTimeout</w:t>
+      </w:r>
+      <w:proofErr w:type="spellEnd"/>
       <w:r>
         <w:rPr>
           <w:color w:val="7030A0"/>
         </w:rPr>
-        <w:t xml:space="preserve">      event.target.style.color = "";</w:t>
-      </w:r>
-    </w:p>
-    <w:p>
-      <w:pPr>
-        <w:spacing w:after="0"/>
+        <w:t>(</w:t>
+      </w:r>
+      <w:proofErr w:type="gramStart"/>
+      <w:r>
         <w:rPr>
           <w:color w:val="7030A0"/>
         </w:rPr>
-      </w:pPr>
+        <w:t>function(</w:t>
+      </w:r>
+      <w:proofErr w:type="gramEnd"/>
       <w:r>
         <w:rPr>
           <w:color w:val="7030A0"/>
         </w:rPr>
+        <w:t>) {</w:t>
+      </w:r>
+    </w:p>
+    <w:p>
+      <w:pPr>
+        <w:spacing w:after="0"/>
+        <w:rPr>
+          <w:color w:val="7030A0"/>
+        </w:rPr>
+      </w:pPr>
+      <w:r>
+        <w:rPr>
+          <w:color w:val="7030A0"/>
+        </w:rPr>
+        <w:t xml:space="preserve">      </w:t>
+      </w:r>
+      <w:proofErr w:type="spellStart"/>
+      <w:proofErr w:type="gramStart"/>
+      <w:r>
+        <w:rPr>
+          <w:color w:val="7030A0"/>
+        </w:rPr>
+        <w:t>event.target</w:t>
+      </w:r>
+      <w:proofErr w:type="gramEnd"/>
+      <w:r>
+        <w:rPr>
+          <w:color w:val="7030A0"/>
+        </w:rPr>
+        <w:t>.style.color</w:t>
+      </w:r>
+      <w:proofErr w:type="spellEnd"/>
+      <w:r>
+        <w:rPr>
+          <w:color w:val="7030A0"/>
+        </w:rPr>
+        <w:t xml:space="preserve"> = "";</w:t>
+      </w:r>
+    </w:p>
+    <w:p>
+      <w:pPr>
+        <w:spacing w:after="0"/>
+        <w:rPr>
+          <w:color w:val="7030A0"/>
+        </w:rPr>
+      </w:pPr>
+      <w:r>
+        <w:rPr>
+          <w:color w:val="7030A0"/>
+        </w:rPr>
         <w:t xml:space="preserve">    }, 500);</w:t>
       </w:r>
     </w:p>
@@ -257,21 +417,44 @@
       <w:pPr>
         <w:spacing w:after="0"/>
       </w:pPr>
-      <w:r>
-        <w:t>var item = document.getElementById('ID-modal-login');</w:t>
-      </w:r>
-    </w:p>
-    <w:p>
-      <w:pPr>
-        <w:spacing w:after="0"/>
-      </w:pPr>
-    </w:p>
-    <w:p>
-      <w:pPr>
-        <w:spacing w:after="0"/>
-      </w:pPr>
-      <w:r>
-        <w:t>function unhide(){</w:t>
+      <w:proofErr w:type="spellStart"/>
+      <w:r>
+        <w:t>var</w:t>
+      </w:r>
+      <w:proofErr w:type="spellEnd"/>
+      <w:r>
+        <w:t xml:space="preserve"> item = </w:t>
+      </w:r>
+      <w:proofErr w:type="spellStart"/>
+      <w:proofErr w:type="gramStart"/>
+      <w:r>
+        <w:t>document.getElementById</w:t>
+      </w:r>
+      <w:proofErr w:type="spellEnd"/>
+      <w:proofErr w:type="gramEnd"/>
+      <w:r>
+        <w:t>('ID-modal-login');</w:t>
+      </w:r>
+    </w:p>
+    <w:p>
+      <w:pPr>
+        <w:spacing w:after="0"/>
+      </w:pPr>
+    </w:p>
+    <w:p>
+      <w:pPr>
+        <w:spacing w:after="0"/>
+      </w:pPr>
+      <w:r>
+        <w:t xml:space="preserve">function </w:t>
+      </w:r>
+      <w:proofErr w:type="gramStart"/>
+      <w:r>
+        <w:t>unhide(</w:t>
+      </w:r>
+      <w:proofErr w:type="gramEnd"/>
+      <w:r>
+        <w:t>){</w:t>
       </w:r>
     </w:p>
     <w:p>
@@ -283,7 +466,24 @@
       </w:r>
       <w:r>
         <w:tab/>
-        <w:t>var item = document.getElementById('ID-modal-login');</w:t>
+      </w:r>
+      <w:proofErr w:type="spellStart"/>
+      <w:r>
+        <w:t>var</w:t>
+      </w:r>
+      <w:proofErr w:type="spellEnd"/>
+      <w:r>
+        <w:t xml:space="preserve"> item = </w:t>
+      </w:r>
+      <w:proofErr w:type="spellStart"/>
+      <w:proofErr w:type="gramStart"/>
+      <w:r>
+        <w:t>document.getElementById</w:t>
+      </w:r>
+      <w:proofErr w:type="spellEnd"/>
+      <w:proofErr w:type="gramEnd"/>
+      <w:r>
+        <w:t>('ID-modal-login');</w:t>
       </w:r>
     </w:p>
     <w:p>
@@ -295,7 +495,19 @@
       </w:r>
       <w:r>
         <w:tab/>
-        <w:t>item.style.display="block";</w:t>
+      </w:r>
+      <w:proofErr w:type="spellStart"/>
+      <w:proofErr w:type="gramStart"/>
+      <w:r>
+        <w:t>item.style</w:t>
+      </w:r>
+      <w:proofErr w:type="gramEnd"/>
+      <w:r>
+        <w:t>.display</w:t>
+      </w:r>
+      <w:proofErr w:type="spellEnd"/>
+      <w:r>
+        <w:t>="block";</w:t>
       </w:r>
     </w:p>
     <w:p>
@@ -316,7 +528,23 @@
         <w:spacing w:after="0"/>
       </w:pPr>
       <w:r>
-        <w:t>function hide_back()</w:t>
+        <w:t xml:space="preserve">function </w:t>
+      </w:r>
+      <w:proofErr w:type="spellStart"/>
+      <w:r>
+        <w:t>hide_</w:t>
+      </w:r>
+      <w:proofErr w:type="gramStart"/>
+      <w:r>
+        <w:t>back</w:t>
+      </w:r>
+      <w:proofErr w:type="spellEnd"/>
+      <w:r>
+        <w:t>(</w:t>
+      </w:r>
+      <w:proofErr w:type="gramEnd"/>
+      <w:r>
+        <w:t>)</w:t>
       </w:r>
     </w:p>
     <w:p>
@@ -333,7 +561,19 @@
       </w:pPr>
       <w:r>
         <w:tab/>
-        <w:t>item.style.display="none";</w:t>
+      </w:r>
+      <w:proofErr w:type="spellStart"/>
+      <w:proofErr w:type="gramStart"/>
+      <w:r>
+        <w:t>item.style</w:t>
+      </w:r>
+      <w:proofErr w:type="gramEnd"/>
+      <w:r>
+        <w:t>.display</w:t>
+      </w:r>
+      <w:proofErr w:type="spellEnd"/>
+      <w:r>
+        <w:t>="none";</w:t>
       </w:r>
     </w:p>
     <w:p>
@@ -357,14 +597,24 @@
         <w:spacing w:after="0"/>
       </w:pPr>
       <w:r>
-        <w:t>&lt;div id=”id1” onmouseover=”</w:t>
+        <w:t xml:space="preserve">&lt;div id=”id1” </w:t>
+      </w:r>
+      <w:proofErr w:type="spellStart"/>
+      <w:r>
+        <w:t>onmouseover</w:t>
+      </w:r>
+      <w:proofErr w:type="spellEnd"/>
+      <w:r>
+        <w:t>=”</w:t>
       </w:r>
       <w:r>
         <w:t xml:space="preserve"> </w:t>
       </w:r>
+      <w:proofErr w:type="gramStart"/>
       <w:r>
         <w:t>unhide(</w:t>
       </w:r>
+      <w:proofErr w:type="gramEnd"/>
       <w:r>
         <w:t>)” &gt;&lt;/div&gt;</w:t>
       </w:r>
@@ -375,22 +625,45 @@
       </w:pPr>
       <w:r>
         <w:tab/>
-        <w:t>&lt;div id=”id2” onmouseover=”</w:t>
+        <w:t xml:space="preserve">&lt;div id=”id2” </w:t>
+      </w:r>
+      <w:proofErr w:type="spellStart"/>
+      <w:r>
+        <w:t>onmouseover</w:t>
+      </w:r>
+      <w:proofErr w:type="spellEnd"/>
+      <w:r>
+        <w:t>=”</w:t>
       </w:r>
       <w:r>
         <w:t xml:space="preserve"> </w:t>
       </w:r>
+      <w:proofErr w:type="gramStart"/>
       <w:r>
         <w:t>unhide(</w:t>
       </w:r>
-      <w:r>
-        <w:t>)”  onmouseout=”</w:t>
+      <w:proofErr w:type="gramEnd"/>
+      <w:r>
+        <w:t xml:space="preserve">)”  </w:t>
+      </w:r>
+      <w:proofErr w:type="spellStart"/>
+      <w:r>
+        <w:t>onmouseout</w:t>
+      </w:r>
+      <w:proofErr w:type="spellEnd"/>
+      <w:r>
+        <w:t>=”</w:t>
       </w:r>
       <w:r>
         <w:t xml:space="preserve"> </w:t>
       </w:r>
-      <w:r>
-        <w:t>hide_back()”&gt;&lt;/div&gt;</w:t>
+      <w:proofErr w:type="spellStart"/>
+      <w:r>
+        <w:t>hide_back</w:t>
+      </w:r>
+      <w:proofErr w:type="spellEnd"/>
+      <w:r>
+        <w:t>()”&gt;&lt;/div&gt;</w:t>
       </w:r>
     </w:p>
     <w:p>
@@ -515,7 +788,29 @@
             <w:sz w:val="32"/>
             <w:szCs w:val="42"/>
           </w:rPr>
-          <w:t>Basic Autoplay Content Slider with jQuery and CSS3</w:t>
+          <w:t xml:space="preserve">Basic </w:t>
+        </w:r>
+        <w:proofErr w:type="spellStart"/>
+        <w:r>
+          <w:rPr>
+            <w:rStyle w:val="Hyperlink"/>
+            <w:rFonts w:ascii="Helvetica" w:hAnsi="Helvetica" w:cs="Helvetica"/>
+            <w:color w:val="444444"/>
+            <w:sz w:val="32"/>
+            <w:szCs w:val="42"/>
+          </w:rPr>
+          <w:t>Autoplay</w:t>
+        </w:r>
+        <w:proofErr w:type="spellEnd"/>
+        <w:r>
+          <w:rPr>
+            <w:rStyle w:val="Hyperlink"/>
+            <w:rFonts w:ascii="Helvetica" w:hAnsi="Helvetica" w:cs="Helvetica"/>
+            <w:color w:val="444444"/>
+            <w:sz w:val="32"/>
+            <w:szCs w:val="42"/>
+          </w:rPr>
+          <w:t xml:space="preserve"> Content Slider with jQuery and CSS3</w:t>
         </w:r>
       </w:hyperlink>
     </w:p>
@@ -611,8 +906,13 @@
       <w:pPr>
         <w:spacing w:after="0"/>
       </w:pPr>
-      <w:r>
-        <w:t>Js auto:</w:t>
+      <w:proofErr w:type="spellStart"/>
+      <w:r>
+        <w:t>Js</w:t>
+      </w:r>
+      <w:proofErr w:type="spellEnd"/>
+      <w:r>
+        <w:t xml:space="preserve"> auto:</w:t>
       </w:r>
     </w:p>
     <w:p>
@@ -654,10 +954,26 @@
         <w:spacing w:after="0"/>
       </w:pPr>
       <w:r>
-        <w:t>Load php file to div:</w:t>
-      </w:r>
-      <w:r>
-        <w:t xml:space="preserve"> (wordpress)</w:t>
+        <w:t xml:space="preserve">Load </w:t>
+      </w:r>
+      <w:proofErr w:type="spellStart"/>
+      <w:r>
+        <w:t>php</w:t>
+      </w:r>
+      <w:proofErr w:type="spellEnd"/>
+      <w:r>
+        <w:t xml:space="preserve"> file to div:</w:t>
+      </w:r>
+      <w:r>
+        <w:t xml:space="preserve"> (</w:t>
+      </w:r>
+      <w:proofErr w:type="spellStart"/>
+      <w:r>
+        <w:t>wordpress</w:t>
+      </w:r>
+      <w:proofErr w:type="spellEnd"/>
+      <w:r>
+        <w:t>)</w:t>
       </w:r>
     </w:p>
     <w:p>
@@ -697,7 +1013,27 @@
           <w:sz w:val="20"/>
           <w:szCs w:val="20"/>
         </w:rPr>
-        <w:t xml:space="preserve">$(document).ready(function(){ </w:t>
+        <w:t>$(document</w:t>
+      </w:r>
+      <w:proofErr w:type="gramStart"/>
+      <w:r>
+        <w:rPr>
+          <w:rFonts w:ascii="Courier New" w:eastAsia="Times New Roman" w:hAnsi="Courier New" w:cs="Courier New"/>
+          <w:color w:val="6B6B6B"/>
+          <w:sz w:val="20"/>
+          <w:szCs w:val="20"/>
+        </w:rPr>
+        <w:t>).ready</w:t>
+      </w:r>
+      <w:proofErr w:type="gramEnd"/>
+      <w:r>
+        <w:rPr>
+          <w:rFonts w:ascii="Courier New" w:eastAsia="Times New Roman" w:hAnsi="Courier New" w:cs="Courier New"/>
+          <w:color w:val="6B6B6B"/>
+          <w:sz w:val="20"/>
+          <w:szCs w:val="20"/>
+        </w:rPr>
+        <w:t xml:space="preserve">(function(){ </w:t>
       </w:r>
     </w:p>
     <w:p>
@@ -717,7 +1053,127 @@
           <w:sz w:val="20"/>
           <w:szCs w:val="20"/>
         </w:rPr>
-        <w:t>$('#mycontainer').load('&lt;?php echo get_template_directory_uri(); ?&gt;/my-php-file.php');</w:t>
+        <w:t>$('#</w:t>
+      </w:r>
+      <w:proofErr w:type="spellStart"/>
+      <w:r>
+        <w:rPr>
+          <w:rFonts w:ascii="Courier New" w:eastAsia="Times New Roman" w:hAnsi="Courier New" w:cs="Courier New"/>
+          <w:color w:val="6B6B6B"/>
+          <w:sz w:val="20"/>
+          <w:szCs w:val="20"/>
+        </w:rPr>
+        <w:t>mycontainer</w:t>
+      </w:r>
+      <w:proofErr w:type="spellEnd"/>
+      <w:r>
+        <w:rPr>
+          <w:rFonts w:ascii="Courier New" w:eastAsia="Times New Roman" w:hAnsi="Courier New" w:cs="Courier New"/>
+          <w:color w:val="6B6B6B"/>
+          <w:sz w:val="20"/>
+          <w:szCs w:val="20"/>
+        </w:rPr>
+        <w:t>'</w:t>
+      </w:r>
+      <w:proofErr w:type="gramStart"/>
+      <w:r>
+        <w:rPr>
+          <w:rFonts w:ascii="Courier New" w:eastAsia="Times New Roman" w:hAnsi="Courier New" w:cs="Courier New"/>
+          <w:color w:val="6B6B6B"/>
+          <w:sz w:val="20"/>
+          <w:szCs w:val="20"/>
+        </w:rPr>
+        <w:t>).load</w:t>
+      </w:r>
+      <w:proofErr w:type="gramEnd"/>
+      <w:r>
+        <w:rPr>
+          <w:rFonts w:ascii="Courier New" w:eastAsia="Times New Roman" w:hAnsi="Courier New" w:cs="Courier New"/>
+          <w:color w:val="6B6B6B"/>
+          <w:sz w:val="20"/>
+          <w:szCs w:val="20"/>
+        </w:rPr>
+        <w:t>('&lt;?</w:t>
+      </w:r>
+      <w:proofErr w:type="spellStart"/>
+      <w:r>
+        <w:rPr>
+          <w:rFonts w:ascii="Courier New" w:eastAsia="Times New Roman" w:hAnsi="Courier New" w:cs="Courier New"/>
+          <w:color w:val="6B6B6B"/>
+          <w:sz w:val="20"/>
+          <w:szCs w:val="20"/>
+        </w:rPr>
+        <w:t>php</w:t>
+      </w:r>
+      <w:proofErr w:type="spellEnd"/>
+      <w:r>
+        <w:rPr>
+          <w:rFonts w:ascii="Courier New" w:eastAsia="Times New Roman" w:hAnsi="Courier New" w:cs="Courier New"/>
+          <w:color w:val="6B6B6B"/>
+          <w:sz w:val="20"/>
+          <w:szCs w:val="20"/>
+        </w:rPr>
+        <w:t xml:space="preserve"> echo </w:t>
+      </w:r>
+      <w:proofErr w:type="spellStart"/>
+      <w:r>
+        <w:rPr>
+          <w:rFonts w:ascii="Courier New" w:eastAsia="Times New Roman" w:hAnsi="Courier New" w:cs="Courier New"/>
+          <w:color w:val="6B6B6B"/>
+          <w:sz w:val="20"/>
+          <w:szCs w:val="20"/>
+        </w:rPr>
+        <w:t>get_template_directory_uri</w:t>
+      </w:r>
+      <w:proofErr w:type="spellEnd"/>
+      <w:r>
+        <w:rPr>
+          <w:rFonts w:ascii="Courier New" w:eastAsia="Times New Roman" w:hAnsi="Courier New" w:cs="Courier New"/>
+          <w:color w:val="6B6B6B"/>
+          <w:sz w:val="20"/>
+          <w:szCs w:val="20"/>
+        </w:rPr>
+        <w:t>(); ?&gt;/my-</w:t>
+      </w:r>
+      <w:proofErr w:type="spellStart"/>
+      <w:r>
+        <w:rPr>
+          <w:rFonts w:ascii="Courier New" w:eastAsia="Times New Roman" w:hAnsi="Courier New" w:cs="Courier New"/>
+          <w:color w:val="6B6B6B"/>
+          <w:sz w:val="20"/>
+          <w:szCs w:val="20"/>
+        </w:rPr>
+        <w:t>php</w:t>
+      </w:r>
+      <w:proofErr w:type="spellEnd"/>
+      <w:r>
+        <w:rPr>
+          <w:rFonts w:ascii="Courier New" w:eastAsia="Times New Roman" w:hAnsi="Courier New" w:cs="Courier New"/>
+          <w:color w:val="6B6B6B"/>
+          <w:sz w:val="20"/>
+          <w:szCs w:val="20"/>
+        </w:rPr>
+        <w:t>-</w:t>
+      </w:r>
+      <w:proofErr w:type="spellStart"/>
+      <w:r>
+        <w:rPr>
+          <w:rFonts w:ascii="Courier New" w:eastAsia="Times New Roman" w:hAnsi="Courier New" w:cs="Courier New"/>
+          <w:color w:val="6B6B6B"/>
+          <w:sz w:val="20"/>
+          <w:szCs w:val="20"/>
+        </w:rPr>
+        <w:t>file.php</w:t>
+      </w:r>
+      <w:proofErr w:type="spellEnd"/>
+      <w:r>
+        <w:rPr>
+          <w:rFonts w:ascii="Courier New" w:eastAsia="Times New Roman" w:hAnsi="Courier New" w:cs="Courier New"/>
+          <w:color w:val="6B6B6B"/>
+          <w:sz w:val="20"/>
+          <w:szCs w:val="20"/>
+        </w:rPr>
+        <w:t>');</w:t>
       </w:r>
     </w:p>
     <w:p>
@@ -821,6 +1277,7 @@
           <w:szCs w:val="20"/>
         </w:rPr>
       </w:pPr>
+      <w:proofErr w:type="spellStart"/>
       <w:r>
         <w:rPr>
           <w:rFonts w:ascii="Courier New" w:eastAsia="Times New Roman" w:hAnsi="Courier New" w:cs="Courier New"/>
@@ -828,7 +1285,17 @@
           <w:sz w:val="20"/>
           <w:szCs w:val="20"/>
         </w:rPr>
-        <w:t>Taxanomy:</w:t>
+        <w:t>Taxanomy</w:t>
+      </w:r>
+      <w:proofErr w:type="spellEnd"/>
+      <w:r>
+        <w:rPr>
+          <w:rFonts w:ascii="Courier New" w:eastAsia="Times New Roman" w:hAnsi="Courier New" w:cs="Courier New"/>
+          <w:color w:val="6B6B6B"/>
+          <w:sz w:val="20"/>
+          <w:szCs w:val="20"/>
+        </w:rPr>
+        <w:t>:</w:t>
       </w:r>
     </w:p>
     <w:p>
@@ -878,6 +1345,8 @@
           <w:tab w:val="left" w:pos="5700"/>
         </w:tabs>
       </w:pPr>
+      <w:proofErr w:type="spellStart"/>
+      <w:proofErr w:type="gramStart"/>
       <w:r>
         <w:rPr>
           <w:b/>
@@ -885,7 +1354,23 @@
         <w:t>window</w:t>
       </w:r>
       <w:r>
-        <w:t xml:space="preserve">.load_taxanomy('load_post_by_taxanomy_all'); </w:t>
+        <w:t>.load</w:t>
+      </w:r>
+      <w:proofErr w:type="gramEnd"/>
+      <w:r>
+        <w:t>_taxanomy</w:t>
+      </w:r>
+      <w:proofErr w:type="spellEnd"/>
+      <w:r>
+        <w:t>('</w:t>
+      </w:r>
+      <w:proofErr w:type="spellStart"/>
+      <w:r>
+        <w:t>load_post_by_taxanomy_all</w:t>
+      </w:r>
+      <w:proofErr w:type="spellEnd"/>
+      <w:r>
+        <w:t xml:space="preserve">'); </w:t>
       </w:r>
       <w:r>
         <w:tab/>
@@ -934,7 +1419,15 @@
       </w:pPr>
       <w:r>
         <w:lastRenderedPageBreak/>
-        <w:t>jQuery Scoll:</w:t>
+        <w:t xml:space="preserve">jQuery </w:t>
+      </w:r>
+      <w:proofErr w:type="spellStart"/>
+      <w:r>
+        <w:t>Scoll</w:t>
+      </w:r>
+      <w:proofErr w:type="spellEnd"/>
+      <w:r>
+        <w:t>:</w:t>
       </w:r>
     </w:p>
     <w:p>
@@ -968,36 +1461,470 @@
       <w:pPr>
         <w:spacing w:after="0"/>
       </w:pPr>
+      <w:proofErr w:type="spellStart"/>
       <w:r>
         <w:t>Jquery</w:t>
       </w:r>
+      <w:proofErr w:type="spellEnd"/>
       <w:r>
         <w:t xml:space="preserve"> lam</w:t>
       </w:r>
       <w:r>
-        <w:t xml:space="preserve"> xuat hien </w:t>
-      </w:r>
-      <w:r>
-        <w:t>cai gi do, menu</w:t>
-      </w:r>
+        <w:t xml:space="preserve"> </w:t>
+      </w:r>
+      <w:proofErr w:type="spellStart"/>
+      <w:r>
+        <w:t>xuat</w:t>
+      </w:r>
+      <w:proofErr w:type="spellEnd"/>
+      <w:r>
+        <w:t xml:space="preserve"> </w:t>
+      </w:r>
+      <w:proofErr w:type="spellStart"/>
+      <w:r>
+        <w:t>hien</w:t>
+      </w:r>
+      <w:proofErr w:type="spellEnd"/>
+      <w:r>
+        <w:t xml:space="preserve"> </w:t>
+      </w:r>
+      <w:proofErr w:type="spellStart"/>
+      <w:r>
+        <w:t>cai</w:t>
+      </w:r>
+      <w:proofErr w:type="spellEnd"/>
+      <w:r>
+        <w:t xml:space="preserve"> </w:t>
+      </w:r>
+      <w:proofErr w:type="spellStart"/>
+      <w:r>
+        <w:t>gi</w:t>
+      </w:r>
+      <w:proofErr w:type="spellEnd"/>
+      <w:r>
+        <w:t xml:space="preserve"> do, menu</w:t>
+      </w:r>
+      <w:r>
+        <w:t>:</w:t>
+      </w:r>
+    </w:p>
+    <w:p>
+      <w:pPr>
+        <w:spacing w:after="0"/>
+      </w:pPr>
+      <w:hyperlink r:id="rId16" w:history="1">
+        <w:r>
+          <w:rPr>
+            <w:rStyle w:val="Hyperlink"/>
+          </w:rPr>
+          <w:t>https://matthewlein.com/tools/jquery-easing</w:t>
+        </w:r>
+      </w:hyperlink>
+    </w:p>
+    <w:p>
+      <w:pPr>
+        <w:spacing w:after="0"/>
+      </w:pPr>
+    </w:p>
+    <w:p>
+      <w:pPr>
+        <w:spacing w:after="0"/>
+      </w:pPr>
+    </w:p>
+    <w:p>
+      <w:pPr>
+        <w:spacing w:after="0"/>
+      </w:pPr>
+      <w:r>
+        <w:t xml:space="preserve">------------------------------------------------------------- </w:t>
+      </w:r>
+    </w:p>
+    <w:p>
+      <w:pPr>
+        <w:shd w:val="clear" w:color="auto" w:fill="FFFFFF"/>
+        <w:spacing w:after="120" w:line="240" w:lineRule="auto"/>
+        <w:textAlignment w:val="baseline"/>
+        <w:outlineLvl w:val="0"/>
+        <w:rPr>
+          <w:rFonts w:ascii="Arial" w:eastAsia="Times New Roman" w:hAnsi="Arial" w:cs="Arial"/>
+          <w:b/>
+          <w:bCs/>
+          <w:color w:val="505050"/>
+          <w:kern w:val="36"/>
+          <w:sz w:val="28"/>
+          <w:szCs w:val="48"/>
+          <w:lang w:eastAsia="ja-JP"/>
+        </w:rPr>
+      </w:pPr>
+      <w:r>
+        <w:rPr>
+          <w:rFonts w:ascii="Arial" w:eastAsia="Times New Roman" w:hAnsi="Arial" w:cs="Arial"/>
+          <w:b/>
+          <w:bCs/>
+          <w:color w:val="505050"/>
+          <w:kern w:val="36"/>
+          <w:sz w:val="28"/>
+          <w:szCs w:val="48"/>
+          <w:lang w:eastAsia="ja-JP"/>
+        </w:rPr>
+        <w:t>50 Amazing jQuery Plugins That You Should Start Using Right Now</w:t>
+      </w:r>
+    </w:p>
+    <w:p>
+      <w:pPr>
+        <w:spacing w:after="0"/>
+      </w:pPr>
+      <w:hyperlink r:id="rId17" w:history="1">
+        <w:r>
+          <w:rPr>
+            <w:rStyle w:val="Hyperlink"/>
+          </w:rPr>
+          <w:t>https://tutorialzine.com/2013/04/50-amazing-jquery-plugins</w:t>
+        </w:r>
+      </w:hyperlink>
+    </w:p>
+    <w:p>
+      <w:pPr>
+        <w:spacing w:after="0"/>
+      </w:pPr>
+    </w:p>
+    <w:p>
+      <w:pPr>
+        <w:spacing w:after="0"/>
+      </w:pPr>
+      <w:r>
+        <w:t xml:space="preserve">------------------------------------------ </w:t>
+      </w:r>
+    </w:p>
+    <w:p>
+      <w:pPr>
+        <w:spacing w:after="0"/>
+      </w:pPr>
+      <w:r>
+        <w:t>Multilevel menu jQuery:</w:t>
+      </w:r>
+    </w:p>
+    <w:p>
+      <w:pPr>
+        <w:spacing w:after="0"/>
+      </w:pPr>
+      <w:hyperlink r:id="rId18" w:history="1">
+        <w:r>
+          <w:rPr>
+            <w:rStyle w:val="Hyperlink"/>
+          </w:rPr>
+          <w:t>https://www.jqueryscript.net/demo/Multi-level-Side-Menu-Plugin-jQuery/</w:t>
+        </w:r>
+      </w:hyperlink>
+    </w:p>
+    <w:p>
+      <w:pPr>
+        <w:spacing w:after="0"/>
+      </w:pPr>
+    </w:p>
+    <w:p>
+      <w:pPr>
+        <w:spacing w:after="0"/>
+      </w:pPr>
+      <w:r>
+        <w:t xml:space="preserve">------------------------------------------- </w:t>
+      </w:r>
+    </w:p>
+    <w:p>
+      <w:pPr>
+        <w:pStyle w:val="Heading3"/>
+        <w:shd w:val="clear" w:color="auto" w:fill="FFFFFF"/>
+        <w:spacing w:before="0"/>
+        <w:rPr>
+          <w:rFonts w:ascii="Arial" w:hAnsi="Arial" w:cs="Arial"/>
+          <w:color w:val="222222"/>
+        </w:rPr>
+      </w:pPr>
+      <w:hyperlink r:id="rId19" w:history="1">
+        <w:proofErr w:type="spellStart"/>
+        <w:r>
+          <w:rPr>
+            <w:rStyle w:val="Hyperlink"/>
+            <w:rFonts w:ascii="Arial" w:hAnsi="Arial" w:cs="Arial"/>
+            <w:b/>
+            <w:bCs/>
+            <w:color w:val="660099"/>
+          </w:rPr>
+          <w:t>Tổng</w:t>
+        </w:r>
+        <w:proofErr w:type="spellEnd"/>
+        <w:r>
+          <w:rPr>
+            <w:rStyle w:val="Hyperlink"/>
+            <w:rFonts w:ascii="Arial" w:hAnsi="Arial" w:cs="Arial"/>
+            <w:b/>
+            <w:bCs/>
+            <w:color w:val="660099"/>
+          </w:rPr>
+          <w:t xml:space="preserve"> </w:t>
+        </w:r>
+        <w:proofErr w:type="spellStart"/>
+        <w:r>
+          <w:rPr>
+            <w:rStyle w:val="Hyperlink"/>
+            <w:rFonts w:ascii="Arial" w:hAnsi="Arial" w:cs="Arial"/>
+            <w:b/>
+            <w:bCs/>
+            <w:color w:val="660099"/>
+          </w:rPr>
+          <w:t>hợp</w:t>
+        </w:r>
+        <w:proofErr w:type="spellEnd"/>
+        <w:r>
+          <w:rPr>
+            <w:rStyle w:val="Hyperlink"/>
+            <w:rFonts w:ascii="Arial" w:hAnsi="Arial" w:cs="Arial"/>
+            <w:b/>
+            <w:bCs/>
+            <w:color w:val="660099"/>
+          </w:rPr>
+          <w:t xml:space="preserve"> </w:t>
+        </w:r>
+        <w:proofErr w:type="spellStart"/>
+        <w:r>
+          <w:rPr>
+            <w:rStyle w:val="Hyperlink"/>
+            <w:rFonts w:ascii="Arial" w:hAnsi="Arial" w:cs="Arial"/>
+            <w:b/>
+            <w:bCs/>
+            <w:color w:val="660099"/>
+          </w:rPr>
+          <w:t>một</w:t>
+        </w:r>
+        <w:proofErr w:type="spellEnd"/>
+        <w:r>
+          <w:rPr>
+            <w:rStyle w:val="Hyperlink"/>
+            <w:rFonts w:ascii="Arial" w:hAnsi="Arial" w:cs="Arial"/>
+            <w:b/>
+            <w:bCs/>
+            <w:color w:val="660099"/>
+          </w:rPr>
+          <w:t xml:space="preserve"> </w:t>
+        </w:r>
+        <w:proofErr w:type="spellStart"/>
+        <w:r>
+          <w:rPr>
+            <w:rStyle w:val="Hyperlink"/>
+            <w:rFonts w:ascii="Arial" w:hAnsi="Arial" w:cs="Arial"/>
+            <w:b/>
+            <w:bCs/>
+            <w:color w:val="660099"/>
+          </w:rPr>
+          <w:t>số</w:t>
+        </w:r>
+        <w:proofErr w:type="spellEnd"/>
+        <w:r>
+          <w:rPr>
+            <w:rStyle w:val="Hyperlink"/>
+            <w:rFonts w:ascii="Arial" w:hAnsi="Arial" w:cs="Arial"/>
+            <w:b/>
+            <w:bCs/>
+            <w:color w:val="660099"/>
+          </w:rPr>
+          <w:t xml:space="preserve"> </w:t>
+        </w:r>
+        <w:proofErr w:type="spellStart"/>
+        <w:r>
+          <w:rPr>
+            <w:rStyle w:val="Hyperlink"/>
+            <w:rFonts w:ascii="Arial" w:hAnsi="Arial" w:cs="Arial"/>
+            <w:b/>
+            <w:bCs/>
+            <w:color w:val="660099"/>
+          </w:rPr>
+          <w:t>mẫu</w:t>
+        </w:r>
+        <w:proofErr w:type="spellEnd"/>
+        <w:r>
+          <w:rPr>
+            <w:rStyle w:val="Hyperlink"/>
+            <w:rFonts w:ascii="Arial" w:hAnsi="Arial" w:cs="Arial"/>
+            <w:b/>
+            <w:bCs/>
+            <w:color w:val="660099"/>
+          </w:rPr>
+          <w:t xml:space="preserve"> Menu CSS </w:t>
+        </w:r>
+        <w:proofErr w:type="spellStart"/>
+        <w:r>
+          <w:rPr>
+            <w:rStyle w:val="Hyperlink"/>
+            <w:rFonts w:ascii="Arial" w:hAnsi="Arial" w:cs="Arial"/>
+            <w:b/>
+            <w:bCs/>
+            <w:color w:val="660099"/>
+          </w:rPr>
+          <w:t>cực</w:t>
+        </w:r>
+        <w:proofErr w:type="spellEnd"/>
+        <w:r>
+          <w:rPr>
+            <w:rStyle w:val="Hyperlink"/>
+            <w:rFonts w:ascii="Arial" w:hAnsi="Arial" w:cs="Arial"/>
+            <w:b/>
+            <w:bCs/>
+            <w:color w:val="660099"/>
+          </w:rPr>
+          <w:t xml:space="preserve"> </w:t>
+        </w:r>
+        <w:proofErr w:type="spellStart"/>
+        <w:r>
+          <w:rPr>
+            <w:rStyle w:val="Hyperlink"/>
+            <w:rFonts w:ascii="Arial" w:hAnsi="Arial" w:cs="Arial"/>
+            <w:b/>
+            <w:bCs/>
+            <w:color w:val="660099"/>
+          </w:rPr>
+          <w:t>ổn</w:t>
+        </w:r>
+        <w:proofErr w:type="spellEnd"/>
+        <w:r>
+          <w:rPr>
+            <w:rStyle w:val="Hyperlink"/>
+            <w:rFonts w:ascii="Arial" w:hAnsi="Arial" w:cs="Arial"/>
+            <w:b/>
+            <w:bCs/>
+            <w:color w:val="660099"/>
+          </w:rPr>
+          <w:t xml:space="preserve"> </w:t>
+        </w:r>
+        <w:proofErr w:type="spellStart"/>
+        <w:r>
+          <w:rPr>
+            <w:rStyle w:val="Hyperlink"/>
+            <w:rFonts w:ascii="Arial" w:hAnsi="Arial" w:cs="Arial"/>
+            <w:b/>
+            <w:bCs/>
+            <w:color w:val="660099"/>
+          </w:rPr>
+          <w:t>từ</w:t>
+        </w:r>
+        <w:proofErr w:type="spellEnd"/>
+        <w:r>
+          <w:rPr>
+            <w:rStyle w:val="Hyperlink"/>
+            <w:rFonts w:ascii="Arial" w:hAnsi="Arial" w:cs="Arial"/>
+            <w:b/>
+            <w:bCs/>
+            <w:color w:val="660099"/>
+          </w:rPr>
+          <w:t xml:space="preserve"> </w:t>
+        </w:r>
+        <w:proofErr w:type="spellStart"/>
+        <w:r>
+          <w:rPr>
+            <w:rStyle w:val="Hyperlink"/>
+            <w:rFonts w:ascii="Arial" w:hAnsi="Arial" w:cs="Arial"/>
+            <w:b/>
+            <w:bCs/>
+            <w:color w:val="660099"/>
+          </w:rPr>
+          <w:t>Codepen</w:t>
+        </w:r>
+        <w:proofErr w:type="spellEnd"/>
+        <w:r>
+          <w:rPr>
+            <w:rStyle w:val="Hyperlink"/>
+            <w:rFonts w:ascii="Arial" w:hAnsi="Arial" w:cs="Arial"/>
+            <w:b/>
+            <w:bCs/>
+            <w:color w:val="660099"/>
+          </w:rPr>
+          <w:t xml:space="preserve"> - </w:t>
+        </w:r>
+        <w:proofErr w:type="spellStart"/>
+        <w:r>
+          <w:rPr>
+            <w:rStyle w:val="Hyperlink"/>
+            <w:rFonts w:ascii="Arial" w:hAnsi="Arial" w:cs="Arial"/>
+            <w:b/>
+            <w:bCs/>
+            <w:color w:val="660099"/>
+          </w:rPr>
+          <w:t>Vinh</w:t>
+        </w:r>
+        <w:proofErr w:type="spellEnd"/>
+        <w:r>
+          <w:rPr>
+            <w:rStyle w:val="Hyperlink"/>
+            <w:rFonts w:ascii="Arial" w:hAnsi="Arial" w:cs="Arial"/>
+            <w:b/>
+            <w:bCs/>
+            <w:color w:val="660099"/>
+          </w:rPr>
+          <w:t xml:space="preserve"> Web</w:t>
+        </w:r>
+      </w:hyperlink>
+      <w:r>
+        <w:rPr>
+          <w:rFonts w:ascii="Arial" w:hAnsi="Arial" w:cs="Arial"/>
+          <w:b/>
+          <w:bCs/>
+          <w:color w:val="222222"/>
+        </w:rPr>
+        <w:t>:</w:t>
+      </w:r>
+    </w:p>
+    <w:p>
+      <w:pPr>
+        <w:spacing w:after="0"/>
+      </w:pPr>
+      <w:hyperlink r:id="rId20" w:history="1">
+        <w:r>
+          <w:rPr>
+            <w:rStyle w:val="Hyperlink"/>
+          </w:rPr>
+          <w:t>https://vinhweb.com/tong-hop-mot-so-mau-menu-css-cuc-on-tu-codepen/</w:t>
+        </w:r>
+      </w:hyperlink>
+    </w:p>
+    <w:p>
+      <w:pPr>
+        <w:spacing w:after="0"/>
+      </w:pPr>
+    </w:p>
+    <w:p>
+      <w:pPr>
+        <w:spacing w:after="0"/>
+      </w:pPr>
+      <w:r>
+        <w:t xml:space="preserve">----------------------------- </w:t>
+      </w:r>
+    </w:p>
+    <w:p>
+      <w:pPr>
+        <w:spacing w:after="0"/>
+      </w:pPr>
+      <w:r>
+        <w:t xml:space="preserve">CSS </w:t>
+      </w:r>
+    </w:p>
+    <w:p>
+      <w:pPr>
+        <w:spacing w:after="0"/>
+      </w:pPr>
+      <w:hyperlink r:id="rId21" w:history="1">
+        <w:r>
+          <w:rPr>
+            <w:rStyle w:val="Hyperlink"/>
+          </w:rPr>
+          <w:t>https://www.the-art-of-web.com/css/css-animation/</w:t>
+        </w:r>
+      </w:hyperlink>
+    </w:p>
+    <w:p>
+      <w:pPr>
+        <w:spacing w:after="0"/>
+      </w:pPr>
       <w:bookmarkStart w:id="0" w:name="_GoBack"/>
       <w:bookmarkEnd w:id="0"/>
-      <w:r>
-        <w:t>:</w:t>
-      </w:r>
-    </w:p>
-    <w:p>
-      <w:pPr>
-        <w:spacing w:after="0"/>
-      </w:pPr>
-      <w:hyperlink r:id="rId16" w:history="1">
-        <w:r>
-          <w:rPr>
-            <w:rStyle w:val="Hyperlink"/>
-          </w:rPr>
-          <w:t>https://matthewlein.com/tools/jquery-easing</w:t>
-        </w:r>
-      </w:hyperlink>
     </w:p>
     <w:p>
       <w:pPr>
@@ -1428,6 +2355,28 @@
       <w:szCs w:val="48"/>
     </w:rPr>
   </w:style>
+  <w:style w:type="paragraph" w:styleId="Heading3">
+    <w:name w:val="heading 3"/>
+    <w:basedOn w:val="Normal"/>
+    <w:next w:val="Normal"/>
+    <w:link w:val="Heading3Char"/>
+    <w:uiPriority w:val="9"/>
+    <w:unhideWhenUsed/>
+    <w:qFormat/>
+    <w:rsid w:val="007C1F45"/>
+    <w:pPr>
+      <w:keepNext/>
+      <w:keepLines/>
+      <w:spacing w:before="40" w:after="0"/>
+      <w:outlineLvl w:val="2"/>
+    </w:pPr>
+    <w:rPr>
+      <w:rFonts w:asciiTheme="majorHAnsi" w:eastAsiaTheme="majorEastAsia" w:hAnsiTheme="majorHAnsi" w:cstheme="majorBidi"/>
+      <w:color w:val="1F4D78" w:themeColor="accent1" w:themeShade="7F"/>
+      <w:sz w:val="24"/>
+      <w:szCs w:val="24"/>
+    </w:rPr>
+  </w:style>
   <w:style w:type="character" w:default="1" w:styleId="DefaultParagraphFont">
     <w:name w:val="Default Paragraph Font"/>
     <w:uiPriority w:val="1"/>
@@ -1492,6 +2441,19 @@
       <w:rFonts w:ascii="Courier New" w:eastAsia="Times New Roman" w:hAnsi="Courier New" w:cs="Courier New"/>
       <w:sz w:val="20"/>
       <w:szCs w:val="20"/>
+    </w:rPr>
+  </w:style>
+  <w:style w:type="character" w:customStyle="1" w:styleId="Heading3Char">
+    <w:name w:val="Heading 3 Char"/>
+    <w:basedOn w:val="DefaultParagraphFont"/>
+    <w:link w:val="Heading3"/>
+    <w:uiPriority w:val="9"/>
+    <w:rsid w:val="007C1F45"/>
+    <w:rPr>
+      <w:rFonts w:asciiTheme="majorHAnsi" w:eastAsiaTheme="majorEastAsia" w:hAnsiTheme="majorHAnsi" w:cstheme="majorBidi"/>
+      <w:color w:val="1F4D78" w:themeColor="accent1" w:themeShade="7F"/>
+      <w:sz w:val="24"/>
+      <w:szCs w:val="24"/>
     </w:rPr>
   </w:style>
 </w:styles>

</xml_diff>

<commit_message>
click to show image pop-up
</commit_message>
<xml_diff>
--- a/JS.docx
+++ b/JS.docx
@@ -6,23 +6,8 @@
       <w:pPr>
         <w:spacing w:after="0"/>
       </w:pPr>
-      <w:proofErr w:type="spellStart"/>
-      <w:r>
-        <w:t>var</w:t>
-      </w:r>
-      <w:proofErr w:type="spellEnd"/>
-      <w:r>
-        <w:t xml:space="preserve"> test = </w:t>
-      </w:r>
-      <w:proofErr w:type="spellStart"/>
-      <w:proofErr w:type="gramStart"/>
-      <w:r>
-        <w:t>document.getElementById</w:t>
-      </w:r>
-      <w:proofErr w:type="spellEnd"/>
-      <w:proofErr w:type="gramEnd"/>
-      <w:r>
-        <w:t>("test");</w:t>
+      <w:r>
+        <w:t>var test = document.getElementById("test");</w:t>
       </w:r>
     </w:p>
     <w:p>
@@ -54,19 +39,8 @@
         <w:spacing w:after="0"/>
       </w:pPr>
       <w:r>
-        <w:t xml:space="preserve">  </w:t>
-      </w:r>
-      <w:proofErr w:type="spellStart"/>
-      <w:proofErr w:type="gramStart"/>
-      <w:r>
-        <w:t>test.addEventListener</w:t>
-      </w:r>
-      <w:proofErr w:type="spellEnd"/>
-      <w:proofErr w:type="gramEnd"/>
-      <w:r>
-        <w:t>("</w:t>
-      </w:r>
-      <w:proofErr w:type="spellStart"/>
+        <w:t xml:space="preserve">  test.addEventListener("</w:t>
+      </w:r>
       <w:r>
         <w:rPr>
           <w:b/>
@@ -74,7 +48,6 @@
         </w:rPr>
         <w:t>mouseenter</w:t>
       </w:r>
-      <w:proofErr w:type="spellEnd"/>
       <w:r>
         <w:t xml:space="preserve">", function( event ) {   </w:t>
       </w:r>
@@ -84,36 +57,15 @@
         <w:spacing w:after="0"/>
       </w:pPr>
       <w:r>
-        <w:t xml:space="preserve">    // highlight the </w:t>
-      </w:r>
-      <w:proofErr w:type="spellStart"/>
-      <w:r>
-        <w:t>mouseenter</w:t>
-      </w:r>
-      <w:proofErr w:type="spellEnd"/>
-      <w:r>
-        <w:t xml:space="preserve"> target</w:t>
-      </w:r>
-    </w:p>
-    <w:p>
-      <w:pPr>
-        <w:spacing w:after="0"/>
-      </w:pPr>
-      <w:r>
-        <w:t xml:space="preserve">    </w:t>
-      </w:r>
-      <w:proofErr w:type="spellStart"/>
-      <w:proofErr w:type="gramStart"/>
-      <w:r>
-        <w:t>event.target</w:t>
-      </w:r>
-      <w:proofErr w:type="gramEnd"/>
-      <w:r>
-        <w:t>.style.color</w:t>
-      </w:r>
-      <w:proofErr w:type="spellEnd"/>
-      <w:r>
-        <w:t xml:space="preserve"> = "purple";</w:t>
+        <w:t xml:space="preserve">    // highlight the mouseenter target</w:t>
+      </w:r>
+    </w:p>
+    <w:p>
+      <w:pPr>
+        <w:spacing w:after="0"/>
+      </w:pPr>
+      <w:r>
+        <w:t xml:space="preserve">    event.target.style.color = "purple";</w:t>
       </w:r>
     </w:p>
     <w:p>
@@ -134,44 +86,15 @@
         <w:spacing w:after="0"/>
       </w:pPr>
       <w:r>
-        <w:t xml:space="preserve">    </w:t>
-      </w:r>
-      <w:proofErr w:type="spellStart"/>
-      <w:r>
-        <w:t>setTimeout</w:t>
-      </w:r>
-      <w:proofErr w:type="spellEnd"/>
-      <w:r>
-        <w:t>(</w:t>
-      </w:r>
-      <w:proofErr w:type="gramStart"/>
-      <w:r>
-        <w:t>function(</w:t>
-      </w:r>
-      <w:proofErr w:type="gramEnd"/>
-      <w:r>
-        <w:t>) {</w:t>
-      </w:r>
-    </w:p>
-    <w:p>
-      <w:pPr>
-        <w:spacing w:after="0"/>
-      </w:pPr>
-      <w:r>
-        <w:t xml:space="preserve">      </w:t>
-      </w:r>
-      <w:proofErr w:type="spellStart"/>
-      <w:proofErr w:type="gramStart"/>
-      <w:r>
-        <w:t>event.target</w:t>
-      </w:r>
-      <w:proofErr w:type="gramEnd"/>
-      <w:r>
-        <w:t>.style.color</w:t>
-      </w:r>
-      <w:proofErr w:type="spellEnd"/>
-      <w:r>
-        <w:t xml:space="preserve"> = "";</w:t>
+        <w:t xml:space="preserve">    setTimeout(function() {</w:t>
+      </w:r>
+    </w:p>
+    <w:p>
+      <w:pPr>
+        <w:spacing w:after="0"/>
+      </w:pPr>
+      <w:r>
+        <w:t xml:space="preserve">      event.target.style.color = "";</w:t>
       </w:r>
     </w:p>
     <w:p>
@@ -219,19 +142,8 @@
         <w:spacing w:after="0"/>
       </w:pPr>
       <w:r>
-        <w:t xml:space="preserve">  </w:t>
-      </w:r>
-      <w:proofErr w:type="spellStart"/>
-      <w:proofErr w:type="gramStart"/>
-      <w:r>
-        <w:t>test.addEventListener</w:t>
-      </w:r>
-      <w:proofErr w:type="spellEnd"/>
-      <w:proofErr w:type="gramEnd"/>
-      <w:r>
-        <w:t>("</w:t>
-      </w:r>
-      <w:proofErr w:type="spellStart"/>
+        <w:t xml:space="preserve">  test.addEventListener("</w:t>
+      </w:r>
       <w:r>
         <w:rPr>
           <w:b/>
@@ -239,7 +151,6 @@
         </w:rPr>
         <w:t>mouseover</w:t>
       </w:r>
-      <w:proofErr w:type="spellEnd"/>
       <w:r>
         <w:t xml:space="preserve">", function( event ) {   </w:t>
       </w:r>
@@ -249,36 +160,15 @@
         <w:spacing w:after="0"/>
       </w:pPr>
       <w:r>
-        <w:t xml:space="preserve">    // highlight the </w:t>
-      </w:r>
-      <w:proofErr w:type="spellStart"/>
-      <w:r>
-        <w:t>mouseover</w:t>
-      </w:r>
-      <w:proofErr w:type="spellEnd"/>
-      <w:r>
-        <w:t xml:space="preserve"> target</w:t>
-      </w:r>
-    </w:p>
-    <w:p>
-      <w:pPr>
-        <w:spacing w:after="0"/>
-      </w:pPr>
-      <w:r>
-        <w:t xml:space="preserve">    </w:t>
-      </w:r>
-      <w:proofErr w:type="spellStart"/>
-      <w:proofErr w:type="gramStart"/>
-      <w:r>
-        <w:t>event.target</w:t>
-      </w:r>
-      <w:proofErr w:type="gramEnd"/>
-      <w:r>
-        <w:t>.style.color</w:t>
-      </w:r>
-      <w:proofErr w:type="spellEnd"/>
-      <w:r>
-        <w:t xml:space="preserve"> = "orange";</w:t>
+        <w:t xml:space="preserve">    // highlight the mouseover target</w:t>
+      </w:r>
+    </w:p>
+    <w:p>
+      <w:pPr>
+        <w:spacing w:after="0"/>
+      </w:pPr>
+      <w:r>
+        <w:t xml:space="preserve">    event.target.style.color = "orange";</w:t>
       </w:r>
     </w:p>
     <w:p>
@@ -311,84 +201,34 @@
         <w:rPr>
           <w:color w:val="7030A0"/>
         </w:rPr>
-        <w:t xml:space="preserve">    </w:t>
-      </w:r>
-      <w:proofErr w:type="spellStart"/>
-      <w:r>
+        <w:t xml:space="preserve">    setTimeout(function() {</w:t>
+      </w:r>
+    </w:p>
+    <w:p>
+      <w:pPr>
+        <w:spacing w:after="0"/>
         <w:rPr>
           <w:color w:val="7030A0"/>
         </w:rPr>
-        <w:t>setTimeout</w:t>
-      </w:r>
-      <w:proofErr w:type="spellEnd"/>
+      </w:pPr>
       <w:r>
         <w:rPr>
           <w:color w:val="7030A0"/>
         </w:rPr>
-        <w:t>(</w:t>
-      </w:r>
-      <w:proofErr w:type="gramStart"/>
-      <w:r>
+        <w:t xml:space="preserve">      event.target.style.color = "";</w:t>
+      </w:r>
+    </w:p>
+    <w:p>
+      <w:pPr>
+        <w:spacing w:after="0"/>
         <w:rPr>
           <w:color w:val="7030A0"/>
         </w:rPr>
-        <w:t>function(</w:t>
-      </w:r>
-      <w:proofErr w:type="gramEnd"/>
+      </w:pPr>
       <w:r>
         <w:rPr>
           <w:color w:val="7030A0"/>
         </w:rPr>
-        <w:t>) {</w:t>
-      </w:r>
-    </w:p>
-    <w:p>
-      <w:pPr>
-        <w:spacing w:after="0"/>
-        <w:rPr>
-          <w:color w:val="7030A0"/>
-        </w:rPr>
-      </w:pPr>
-      <w:r>
-        <w:rPr>
-          <w:color w:val="7030A0"/>
-        </w:rPr>
-        <w:t xml:space="preserve">      </w:t>
-      </w:r>
-      <w:proofErr w:type="spellStart"/>
-      <w:proofErr w:type="gramStart"/>
-      <w:r>
-        <w:rPr>
-          <w:color w:val="7030A0"/>
-        </w:rPr>
-        <w:t>event.target</w:t>
-      </w:r>
-      <w:proofErr w:type="gramEnd"/>
-      <w:r>
-        <w:rPr>
-          <w:color w:val="7030A0"/>
-        </w:rPr>
-        <w:t>.style.color</w:t>
-      </w:r>
-      <w:proofErr w:type="spellEnd"/>
-      <w:r>
-        <w:rPr>
-          <w:color w:val="7030A0"/>
-        </w:rPr>
-        <w:t xml:space="preserve"> = "";</w:t>
-      </w:r>
-    </w:p>
-    <w:p>
-      <w:pPr>
-        <w:spacing w:after="0"/>
-        <w:rPr>
-          <w:color w:val="7030A0"/>
-        </w:rPr>
-      </w:pPr>
-      <w:r>
-        <w:rPr>
-          <w:color w:val="7030A0"/>
-        </w:rPr>
         <w:t xml:space="preserve">    }, 500);</w:t>
       </w:r>
     </w:p>
@@ -417,253 +257,140 @@
       <w:pPr>
         <w:spacing w:after="0"/>
       </w:pPr>
-      <w:proofErr w:type="spellStart"/>
-      <w:r>
-        <w:t>var</w:t>
-      </w:r>
-      <w:proofErr w:type="spellEnd"/>
-      <w:r>
-        <w:t xml:space="preserve"> item = </w:t>
-      </w:r>
-      <w:proofErr w:type="spellStart"/>
-      <w:proofErr w:type="gramStart"/>
-      <w:r>
-        <w:t>document.getElementById</w:t>
-      </w:r>
-      <w:proofErr w:type="spellEnd"/>
-      <w:proofErr w:type="gramEnd"/>
-      <w:r>
-        <w:t>('ID-modal-login');</w:t>
-      </w:r>
-    </w:p>
-    <w:p>
-      <w:pPr>
-        <w:spacing w:after="0"/>
-      </w:pPr>
-    </w:p>
-    <w:p>
-      <w:pPr>
-        <w:spacing w:after="0"/>
-      </w:pPr>
-      <w:r>
-        <w:t xml:space="preserve">function </w:t>
-      </w:r>
-      <w:proofErr w:type="gramStart"/>
+      <w:r>
+        <w:t>var item = document.getElementById('ID-modal-login');</w:t>
+      </w:r>
+    </w:p>
+    <w:p>
+      <w:pPr>
+        <w:spacing w:after="0"/>
+      </w:pPr>
+    </w:p>
+    <w:p>
+      <w:pPr>
+        <w:spacing w:after="0"/>
+      </w:pPr>
+      <w:r>
+        <w:t>function unhide(){</w:t>
+      </w:r>
+    </w:p>
+    <w:p>
+      <w:pPr>
+        <w:spacing w:after="0"/>
+      </w:pPr>
+      <w:r>
+        <w:t xml:space="preserve">// </w:t>
+      </w:r>
+      <w:r>
+        <w:tab/>
+        <w:t>var item = document.getElementById('ID-modal-login');</w:t>
+      </w:r>
+    </w:p>
+    <w:p>
+      <w:pPr>
+        <w:spacing w:after="0"/>
+      </w:pPr>
+      <w:r>
+        <w:tab/>
+      </w:r>
+      <w:r>
+        <w:tab/>
+        <w:t>item.style.display="block";</w:t>
+      </w:r>
+    </w:p>
+    <w:p>
+      <w:pPr>
+        <w:spacing w:after="0"/>
+      </w:pPr>
+      <w:r>
+        <w:t>}</w:t>
+      </w:r>
+    </w:p>
+    <w:p>
+      <w:pPr>
+        <w:spacing w:after="0"/>
+      </w:pPr>
+    </w:p>
+    <w:p>
+      <w:pPr>
+        <w:spacing w:after="0"/>
+      </w:pPr>
+      <w:r>
+        <w:t>function hide_back()</w:t>
+      </w:r>
+    </w:p>
+    <w:p>
+      <w:pPr>
+        <w:spacing w:after="0"/>
+      </w:pPr>
+      <w:r>
+        <w:t>{</w:t>
+      </w:r>
+    </w:p>
+    <w:p>
+      <w:pPr>
+        <w:spacing w:after="0"/>
+      </w:pPr>
+      <w:r>
+        <w:tab/>
+        <w:t>item.style.display="none";</w:t>
+      </w:r>
+    </w:p>
+    <w:p>
+      <w:pPr>
+        <w:spacing w:after="0"/>
+      </w:pPr>
+      <w:r>
+        <w:t>}</w:t>
+      </w:r>
+    </w:p>
+    <w:p>
+      <w:pPr>
+        <w:spacing w:after="0"/>
+      </w:pPr>
+      <w:r>
+        <w:t xml:space="preserve">------------------------------------------------------------------ </w:t>
+      </w:r>
+    </w:p>
+    <w:p>
+      <w:pPr>
+        <w:spacing w:after="0"/>
+      </w:pPr>
+      <w:r>
+        <w:t>&lt;div id=”id1” onmouseover=”</w:t>
+      </w:r>
+      <w:r>
+        <w:t xml:space="preserve"> </w:t>
+      </w:r>
       <w:r>
         <w:t>unhide(</w:t>
       </w:r>
-      <w:proofErr w:type="gramEnd"/>
-      <w:r>
-        <w:t>){</w:t>
-      </w:r>
-    </w:p>
-    <w:p>
-      <w:pPr>
-        <w:spacing w:after="0"/>
-      </w:pPr>
-      <w:r>
-        <w:t xml:space="preserve">// </w:t>
-      </w:r>
+      <w:r>
+        <w:t>)” &gt;&lt;/div&gt;</w:t>
+      </w:r>
+    </w:p>
+    <w:p>
+      <w:pPr>
+        <w:spacing w:after="0"/>
+      </w:pPr>
       <w:r>
         <w:tab/>
-      </w:r>
-      <w:proofErr w:type="spellStart"/>
-      <w:r>
-        <w:t>var</w:t>
-      </w:r>
-      <w:proofErr w:type="spellEnd"/>
-      <w:r>
-        <w:t xml:space="preserve"> item = </w:t>
-      </w:r>
-      <w:proofErr w:type="spellStart"/>
-      <w:proofErr w:type="gramStart"/>
-      <w:r>
-        <w:t>document.getElementById</w:t>
-      </w:r>
-      <w:proofErr w:type="spellEnd"/>
-      <w:proofErr w:type="gramEnd"/>
-      <w:r>
-        <w:t>('ID-modal-login');</w:t>
-      </w:r>
-    </w:p>
-    <w:p>
-      <w:pPr>
-        <w:spacing w:after="0"/>
-      </w:pPr>
-      <w:r>
-        <w:tab/>
-      </w:r>
-      <w:r>
-        <w:tab/>
-      </w:r>
-      <w:proofErr w:type="spellStart"/>
-      <w:proofErr w:type="gramStart"/>
-      <w:r>
-        <w:t>item.style</w:t>
-      </w:r>
-      <w:proofErr w:type="gramEnd"/>
-      <w:r>
-        <w:t>.display</w:t>
-      </w:r>
-      <w:proofErr w:type="spellEnd"/>
-      <w:r>
-        <w:t>="block";</w:t>
-      </w:r>
-    </w:p>
-    <w:p>
-      <w:pPr>
-        <w:spacing w:after="0"/>
-      </w:pPr>
-      <w:r>
-        <w:t>}</w:t>
-      </w:r>
-    </w:p>
-    <w:p>
-      <w:pPr>
-        <w:spacing w:after="0"/>
-      </w:pPr>
-    </w:p>
-    <w:p>
-      <w:pPr>
-        <w:spacing w:after="0"/>
-      </w:pPr>
-      <w:r>
-        <w:t xml:space="preserve">function </w:t>
-      </w:r>
-      <w:proofErr w:type="spellStart"/>
-      <w:r>
-        <w:t>hide_</w:t>
-      </w:r>
-      <w:proofErr w:type="gramStart"/>
-      <w:r>
-        <w:t>back</w:t>
-      </w:r>
-      <w:proofErr w:type="spellEnd"/>
-      <w:r>
-        <w:t>(</w:t>
-      </w:r>
-      <w:proofErr w:type="gramEnd"/>
-      <w:r>
-        <w:t>)</w:t>
-      </w:r>
-    </w:p>
-    <w:p>
-      <w:pPr>
-        <w:spacing w:after="0"/>
-      </w:pPr>
-      <w:r>
-        <w:t>{</w:t>
-      </w:r>
-    </w:p>
-    <w:p>
-      <w:pPr>
-        <w:spacing w:after="0"/>
-      </w:pPr>
-      <w:r>
-        <w:tab/>
-      </w:r>
-      <w:proofErr w:type="spellStart"/>
-      <w:proofErr w:type="gramStart"/>
-      <w:r>
-        <w:t>item.style</w:t>
-      </w:r>
-      <w:proofErr w:type="gramEnd"/>
-      <w:r>
-        <w:t>.display</w:t>
-      </w:r>
-      <w:proofErr w:type="spellEnd"/>
-      <w:r>
-        <w:t>="none";</w:t>
-      </w:r>
-    </w:p>
-    <w:p>
-      <w:pPr>
-        <w:spacing w:after="0"/>
-      </w:pPr>
-      <w:r>
-        <w:t>}</w:t>
-      </w:r>
-    </w:p>
-    <w:p>
-      <w:pPr>
-        <w:spacing w:after="0"/>
-      </w:pPr>
-      <w:r>
-        <w:t xml:space="preserve">------------------------------------------------------------------ </w:t>
-      </w:r>
-    </w:p>
-    <w:p>
-      <w:pPr>
-        <w:spacing w:after="0"/>
-      </w:pPr>
-      <w:r>
-        <w:t xml:space="preserve">&lt;div id=”id1” </w:t>
-      </w:r>
-      <w:proofErr w:type="spellStart"/>
-      <w:r>
-        <w:t>onmouseover</w:t>
-      </w:r>
-      <w:proofErr w:type="spellEnd"/>
-      <w:r>
-        <w:t>=”</w:t>
+        <w:t>&lt;div id=”id2” onmouseover=”</w:t>
       </w:r>
       <w:r>
         <w:t xml:space="preserve"> </w:t>
       </w:r>
-      <w:proofErr w:type="gramStart"/>
       <w:r>
         <w:t>unhide(</w:t>
       </w:r>
-      <w:proofErr w:type="gramEnd"/>
-      <w:r>
-        <w:t>)” &gt;&lt;/div&gt;</w:t>
-      </w:r>
-    </w:p>
-    <w:p>
-      <w:pPr>
-        <w:spacing w:after="0"/>
-      </w:pPr>
-      <w:r>
-        <w:tab/>
-        <w:t xml:space="preserve">&lt;div id=”id2” </w:t>
-      </w:r>
-      <w:proofErr w:type="spellStart"/>
-      <w:r>
-        <w:t>onmouseover</w:t>
-      </w:r>
-      <w:proofErr w:type="spellEnd"/>
-      <w:r>
-        <w:t>=”</w:t>
+      <w:r>
+        <w:t>)”  onmouseout=”</w:t>
       </w:r>
       <w:r>
         <w:t xml:space="preserve"> </w:t>
       </w:r>
-      <w:proofErr w:type="gramStart"/>
-      <w:r>
-        <w:t>unhide(</w:t>
-      </w:r>
-      <w:proofErr w:type="gramEnd"/>
-      <w:r>
-        <w:t xml:space="preserve">)”  </w:t>
-      </w:r>
-      <w:proofErr w:type="spellStart"/>
-      <w:r>
-        <w:t>onmouseout</w:t>
-      </w:r>
-      <w:proofErr w:type="spellEnd"/>
-      <w:r>
-        <w:t>=”</w:t>
-      </w:r>
-      <w:r>
-        <w:t xml:space="preserve"> </w:t>
-      </w:r>
-      <w:proofErr w:type="spellStart"/>
-      <w:r>
-        <w:t>hide_back</w:t>
-      </w:r>
-      <w:proofErr w:type="spellEnd"/>
-      <w:r>
-        <w:t>()”&gt;&lt;/div&gt;</w:t>
+      <w:r>
+        <w:t>hide_back()”&gt;&lt;/div&gt;</w:t>
       </w:r>
     </w:p>
     <w:p>
@@ -788,29 +515,7 @@
             <w:sz w:val="32"/>
             <w:szCs w:val="42"/>
           </w:rPr>
-          <w:t xml:space="preserve">Basic </w:t>
-        </w:r>
-        <w:proofErr w:type="spellStart"/>
-        <w:r>
-          <w:rPr>
-            <w:rStyle w:val="Hyperlink"/>
-            <w:rFonts w:ascii="Helvetica" w:hAnsi="Helvetica" w:cs="Helvetica"/>
-            <w:color w:val="444444"/>
-            <w:sz w:val="32"/>
-            <w:szCs w:val="42"/>
-          </w:rPr>
-          <w:t>Autoplay</w:t>
-        </w:r>
-        <w:proofErr w:type="spellEnd"/>
-        <w:r>
-          <w:rPr>
-            <w:rStyle w:val="Hyperlink"/>
-            <w:rFonts w:ascii="Helvetica" w:hAnsi="Helvetica" w:cs="Helvetica"/>
-            <w:color w:val="444444"/>
-            <w:sz w:val="32"/>
-            <w:szCs w:val="42"/>
-          </w:rPr>
-          <w:t xml:space="preserve"> Content Slider with jQuery and CSS3</w:t>
+          <w:t>Basic Autoplay Content Slider with jQuery and CSS3</w:t>
         </w:r>
       </w:hyperlink>
     </w:p>
@@ -906,13 +611,8 @@
       <w:pPr>
         <w:spacing w:after="0"/>
       </w:pPr>
-      <w:proofErr w:type="spellStart"/>
-      <w:r>
-        <w:t>Js</w:t>
-      </w:r>
-      <w:proofErr w:type="spellEnd"/>
-      <w:r>
-        <w:t xml:space="preserve"> auto:</w:t>
+      <w:r>
+        <w:t>Js auto:</w:t>
       </w:r>
     </w:p>
     <w:p>
@@ -954,26 +654,10 @@
         <w:spacing w:after="0"/>
       </w:pPr>
       <w:r>
-        <w:t xml:space="preserve">Load </w:t>
-      </w:r>
-      <w:proofErr w:type="spellStart"/>
-      <w:r>
-        <w:t>php</w:t>
-      </w:r>
-      <w:proofErr w:type="spellEnd"/>
-      <w:r>
-        <w:t xml:space="preserve"> file to div:</w:t>
-      </w:r>
-      <w:r>
-        <w:t xml:space="preserve"> (</w:t>
-      </w:r>
-      <w:proofErr w:type="spellStart"/>
-      <w:r>
-        <w:t>wordpress</w:t>
-      </w:r>
-      <w:proofErr w:type="spellEnd"/>
-      <w:r>
-        <w:t>)</w:t>
+        <w:t>Load php file to div:</w:t>
+      </w:r>
+      <w:r>
+        <w:t xml:space="preserve"> (wordpress)</w:t>
       </w:r>
     </w:p>
     <w:p>
@@ -1013,9 +697,19 @@
           <w:sz w:val="20"/>
           <w:szCs w:val="20"/>
         </w:rPr>
-        <w:t>$(document</w:t>
-      </w:r>
-      <w:proofErr w:type="gramStart"/>
+        <w:t xml:space="preserve">$(document).ready(function(){ </w:t>
+      </w:r>
+    </w:p>
+    <w:p>
+      <w:pPr>
+        <w:spacing w:after="0" w:line="240" w:lineRule="auto"/>
+        <w:rPr>
+          <w:rFonts w:ascii="Consolas" w:eastAsia="Times New Roman" w:hAnsi="Consolas" w:cs="Times New Roman"/>
+          <w:color w:val="6B6B6B"/>
+          <w:sz w:val="21"/>
+          <w:szCs w:val="21"/>
+        </w:rPr>
+      </w:pPr>
       <w:r>
         <w:rPr>
           <w:rFonts w:ascii="Courier New" w:eastAsia="Times New Roman" w:hAnsi="Courier New" w:cs="Courier New"/>
@@ -1023,9 +717,39 @@
           <w:sz w:val="20"/>
           <w:szCs w:val="20"/>
         </w:rPr>
-        <w:t>).ready</w:t>
-      </w:r>
-      <w:proofErr w:type="gramEnd"/>
+        <w:t>$('#mycontainer').load('&lt;?php echo get_template_directory_uri(); ?&gt;/my-php-file.php');</w:t>
+      </w:r>
+    </w:p>
+    <w:p>
+      <w:pPr>
+        <w:spacing w:after="0" w:line="240" w:lineRule="auto"/>
+        <w:rPr>
+          <w:rFonts w:ascii="Consolas" w:eastAsia="Times New Roman" w:hAnsi="Consolas" w:cs="Times New Roman"/>
+          <w:color w:val="6B6B6B"/>
+          <w:sz w:val="21"/>
+          <w:szCs w:val="21"/>
+        </w:rPr>
+      </w:pPr>
+      <w:r>
+        <w:rPr>
+          <w:rFonts w:ascii="Consolas" w:eastAsia="Times New Roman" w:hAnsi="Consolas" w:cs="Times New Roman"/>
+          <w:color w:val="6B6B6B"/>
+          <w:sz w:val="21"/>
+          <w:szCs w:val="21"/>
+        </w:rPr>
+        <w:t> </w:t>
+      </w:r>
+    </w:p>
+    <w:p>
+      <w:pPr>
+        <w:spacing w:after="0" w:line="240" w:lineRule="auto"/>
+        <w:rPr>
+          <w:rFonts w:ascii="Consolas" w:eastAsia="Times New Roman" w:hAnsi="Consolas" w:cs="Times New Roman"/>
+          <w:color w:val="6B6B6B"/>
+          <w:sz w:val="21"/>
+          <w:szCs w:val="21"/>
+        </w:rPr>
+      </w:pPr>
       <w:r>
         <w:rPr>
           <w:rFonts w:ascii="Courier New" w:eastAsia="Times New Roman" w:hAnsi="Courier New" w:cs="Courier New"/>
@@ -1033,29 +757,19 @@
           <w:sz w:val="20"/>
           <w:szCs w:val="20"/>
         </w:rPr>
-        <w:t xml:space="preserve">(function(){ </w:t>
+        <w:t>});</w:t>
       </w:r>
     </w:p>
     <w:p>
       <w:pPr>
         <w:spacing w:after="0" w:line="240" w:lineRule="auto"/>
-        <w:rPr>
-          <w:rFonts w:ascii="Consolas" w:eastAsia="Times New Roman" w:hAnsi="Consolas" w:cs="Times New Roman"/>
-          <w:color w:val="6B6B6B"/>
-          <w:sz w:val="21"/>
-          <w:szCs w:val="21"/>
-        </w:rPr>
-      </w:pPr>
-      <w:r>
         <w:rPr>
           <w:rFonts w:ascii="Courier New" w:eastAsia="Times New Roman" w:hAnsi="Courier New" w:cs="Courier New"/>
           <w:color w:val="6B6B6B"/>
           <w:sz w:val="20"/>
           <w:szCs w:val="20"/>
         </w:rPr>
-        <w:t>$('#</w:t>
-      </w:r>
-      <w:proofErr w:type="spellStart"/>
+      </w:pPr>
       <w:r>
         <w:rPr>
           <w:rFonts w:ascii="Courier New" w:eastAsia="Times New Roman" w:hAnsi="Courier New" w:cs="Courier New"/>
@@ -1063,29 +777,30 @@
           <w:sz w:val="20"/>
           <w:szCs w:val="20"/>
         </w:rPr>
-        <w:t>mycontainer</w:t>
-      </w:r>
-      <w:proofErr w:type="spellEnd"/>
-      <w:r>
+        <w:t>&lt;/script&gt;</w:t>
+      </w:r>
+    </w:p>
+    <w:p>
+      <w:pPr>
+        <w:spacing w:after="0" w:line="240" w:lineRule="auto"/>
         <w:rPr>
           <w:rFonts w:ascii="Courier New" w:eastAsia="Times New Roman" w:hAnsi="Courier New" w:cs="Courier New"/>
           <w:color w:val="6B6B6B"/>
           <w:sz w:val="20"/>
           <w:szCs w:val="20"/>
         </w:rPr>
-        <w:t>'</w:t>
-      </w:r>
-      <w:proofErr w:type="gramStart"/>
-      <w:r>
+      </w:pPr>
+    </w:p>
+    <w:p>
+      <w:pPr>
+        <w:spacing w:after="0" w:line="240" w:lineRule="auto"/>
         <w:rPr>
           <w:rFonts w:ascii="Courier New" w:eastAsia="Times New Roman" w:hAnsi="Courier New" w:cs="Courier New"/>
           <w:color w:val="6B6B6B"/>
           <w:sz w:val="20"/>
           <w:szCs w:val="20"/>
         </w:rPr>
-        <w:t>).load</w:t>
-      </w:r>
-      <w:proofErr w:type="gramEnd"/>
+      </w:pPr>
       <w:r>
         <w:rPr>
           <w:rFonts w:ascii="Courier New" w:eastAsia="Times New Roman" w:hAnsi="Courier New" w:cs="Courier New"/>
@@ -1093,19 +808,19 @@
           <w:sz w:val="20"/>
           <w:szCs w:val="20"/>
         </w:rPr>
-        <w:t>('&lt;?</w:t>
-      </w:r>
-      <w:proofErr w:type="spellStart"/>
-      <w:r>
+        <w:t xml:space="preserve">------------------------- </w:t>
+      </w:r>
+    </w:p>
+    <w:p>
+      <w:pPr>
+        <w:spacing w:after="0" w:line="240" w:lineRule="auto"/>
         <w:rPr>
           <w:rFonts w:ascii="Courier New" w:eastAsia="Times New Roman" w:hAnsi="Courier New" w:cs="Courier New"/>
           <w:color w:val="6B6B6B"/>
           <w:sz w:val="20"/>
           <w:szCs w:val="20"/>
         </w:rPr>
-        <w:t>php</w:t>
-      </w:r>
-      <w:proofErr w:type="spellEnd"/>
+      </w:pPr>
       <w:r>
         <w:rPr>
           <w:rFonts w:ascii="Courier New" w:eastAsia="Times New Roman" w:hAnsi="Courier New" w:cs="Courier New"/>
@@ -1113,189 +828,7 @@
           <w:sz w:val="20"/>
           <w:szCs w:val="20"/>
         </w:rPr>
-        <w:t xml:space="preserve"> echo </w:t>
-      </w:r>
-      <w:proofErr w:type="spellStart"/>
-      <w:r>
-        <w:rPr>
-          <w:rFonts w:ascii="Courier New" w:eastAsia="Times New Roman" w:hAnsi="Courier New" w:cs="Courier New"/>
-          <w:color w:val="6B6B6B"/>
-          <w:sz w:val="20"/>
-          <w:szCs w:val="20"/>
-        </w:rPr>
-        <w:t>get_template_directory_uri</w:t>
-      </w:r>
-      <w:proofErr w:type="spellEnd"/>
-      <w:r>
-        <w:rPr>
-          <w:rFonts w:ascii="Courier New" w:eastAsia="Times New Roman" w:hAnsi="Courier New" w:cs="Courier New"/>
-          <w:color w:val="6B6B6B"/>
-          <w:sz w:val="20"/>
-          <w:szCs w:val="20"/>
-        </w:rPr>
-        <w:t>(); ?&gt;/my-</w:t>
-      </w:r>
-      <w:proofErr w:type="spellStart"/>
-      <w:r>
-        <w:rPr>
-          <w:rFonts w:ascii="Courier New" w:eastAsia="Times New Roman" w:hAnsi="Courier New" w:cs="Courier New"/>
-          <w:color w:val="6B6B6B"/>
-          <w:sz w:val="20"/>
-          <w:szCs w:val="20"/>
-        </w:rPr>
-        <w:t>php</w:t>
-      </w:r>
-      <w:proofErr w:type="spellEnd"/>
-      <w:r>
-        <w:rPr>
-          <w:rFonts w:ascii="Courier New" w:eastAsia="Times New Roman" w:hAnsi="Courier New" w:cs="Courier New"/>
-          <w:color w:val="6B6B6B"/>
-          <w:sz w:val="20"/>
-          <w:szCs w:val="20"/>
-        </w:rPr>
-        <w:t>-</w:t>
-      </w:r>
-      <w:proofErr w:type="spellStart"/>
-      <w:r>
-        <w:rPr>
-          <w:rFonts w:ascii="Courier New" w:eastAsia="Times New Roman" w:hAnsi="Courier New" w:cs="Courier New"/>
-          <w:color w:val="6B6B6B"/>
-          <w:sz w:val="20"/>
-          <w:szCs w:val="20"/>
-        </w:rPr>
-        <w:t>file.php</w:t>
-      </w:r>
-      <w:proofErr w:type="spellEnd"/>
-      <w:r>
-        <w:rPr>
-          <w:rFonts w:ascii="Courier New" w:eastAsia="Times New Roman" w:hAnsi="Courier New" w:cs="Courier New"/>
-          <w:color w:val="6B6B6B"/>
-          <w:sz w:val="20"/>
-          <w:szCs w:val="20"/>
-        </w:rPr>
-        <w:t>');</w:t>
-      </w:r>
-    </w:p>
-    <w:p>
-      <w:pPr>
-        <w:spacing w:after="0" w:line="240" w:lineRule="auto"/>
-        <w:rPr>
-          <w:rFonts w:ascii="Consolas" w:eastAsia="Times New Roman" w:hAnsi="Consolas" w:cs="Times New Roman"/>
-          <w:color w:val="6B6B6B"/>
-          <w:sz w:val="21"/>
-          <w:szCs w:val="21"/>
-        </w:rPr>
-      </w:pPr>
-      <w:r>
-        <w:rPr>
-          <w:rFonts w:ascii="Consolas" w:eastAsia="Times New Roman" w:hAnsi="Consolas" w:cs="Times New Roman"/>
-          <w:color w:val="6B6B6B"/>
-          <w:sz w:val="21"/>
-          <w:szCs w:val="21"/>
-        </w:rPr>
-        <w:t> </w:t>
-      </w:r>
-    </w:p>
-    <w:p>
-      <w:pPr>
-        <w:spacing w:after="0" w:line="240" w:lineRule="auto"/>
-        <w:rPr>
-          <w:rFonts w:ascii="Consolas" w:eastAsia="Times New Roman" w:hAnsi="Consolas" w:cs="Times New Roman"/>
-          <w:color w:val="6B6B6B"/>
-          <w:sz w:val="21"/>
-          <w:szCs w:val="21"/>
-        </w:rPr>
-      </w:pPr>
-      <w:r>
-        <w:rPr>
-          <w:rFonts w:ascii="Courier New" w:eastAsia="Times New Roman" w:hAnsi="Courier New" w:cs="Courier New"/>
-          <w:color w:val="6B6B6B"/>
-          <w:sz w:val="20"/>
-          <w:szCs w:val="20"/>
-        </w:rPr>
-        <w:t>});</w:t>
-      </w:r>
-    </w:p>
-    <w:p>
-      <w:pPr>
-        <w:spacing w:after="0" w:line="240" w:lineRule="auto"/>
-        <w:rPr>
-          <w:rFonts w:ascii="Courier New" w:eastAsia="Times New Roman" w:hAnsi="Courier New" w:cs="Courier New"/>
-          <w:color w:val="6B6B6B"/>
-          <w:sz w:val="20"/>
-          <w:szCs w:val="20"/>
-        </w:rPr>
-      </w:pPr>
-      <w:r>
-        <w:rPr>
-          <w:rFonts w:ascii="Courier New" w:eastAsia="Times New Roman" w:hAnsi="Courier New" w:cs="Courier New"/>
-          <w:color w:val="6B6B6B"/>
-          <w:sz w:val="20"/>
-          <w:szCs w:val="20"/>
-        </w:rPr>
-        <w:t>&lt;/script&gt;</w:t>
-      </w:r>
-    </w:p>
-    <w:p>
-      <w:pPr>
-        <w:spacing w:after="0" w:line="240" w:lineRule="auto"/>
-        <w:rPr>
-          <w:rFonts w:ascii="Courier New" w:eastAsia="Times New Roman" w:hAnsi="Courier New" w:cs="Courier New"/>
-          <w:color w:val="6B6B6B"/>
-          <w:sz w:val="20"/>
-          <w:szCs w:val="20"/>
-        </w:rPr>
-      </w:pPr>
-    </w:p>
-    <w:p>
-      <w:pPr>
-        <w:spacing w:after="0" w:line="240" w:lineRule="auto"/>
-        <w:rPr>
-          <w:rFonts w:ascii="Courier New" w:eastAsia="Times New Roman" w:hAnsi="Courier New" w:cs="Courier New"/>
-          <w:color w:val="6B6B6B"/>
-          <w:sz w:val="20"/>
-          <w:szCs w:val="20"/>
-        </w:rPr>
-      </w:pPr>
-      <w:r>
-        <w:rPr>
-          <w:rFonts w:ascii="Courier New" w:eastAsia="Times New Roman" w:hAnsi="Courier New" w:cs="Courier New"/>
-          <w:color w:val="6B6B6B"/>
-          <w:sz w:val="20"/>
-          <w:szCs w:val="20"/>
-        </w:rPr>
-        <w:t xml:space="preserve">------------------------- </w:t>
-      </w:r>
-    </w:p>
-    <w:p>
-      <w:pPr>
-        <w:spacing w:after="0" w:line="240" w:lineRule="auto"/>
-        <w:rPr>
-          <w:rFonts w:ascii="Courier New" w:eastAsia="Times New Roman" w:hAnsi="Courier New" w:cs="Courier New"/>
-          <w:color w:val="6B6B6B"/>
-          <w:sz w:val="20"/>
-          <w:szCs w:val="20"/>
-        </w:rPr>
-      </w:pPr>
-      <w:proofErr w:type="spellStart"/>
-      <w:r>
-        <w:rPr>
-          <w:rFonts w:ascii="Courier New" w:eastAsia="Times New Roman" w:hAnsi="Courier New" w:cs="Courier New"/>
-          <w:color w:val="6B6B6B"/>
-          <w:sz w:val="20"/>
-          <w:szCs w:val="20"/>
-        </w:rPr>
-        <w:t>Taxanomy</w:t>
-      </w:r>
-      <w:proofErr w:type="spellEnd"/>
-      <w:r>
-        <w:rPr>
-          <w:rFonts w:ascii="Courier New" w:eastAsia="Times New Roman" w:hAnsi="Courier New" w:cs="Courier New"/>
-          <w:color w:val="6B6B6B"/>
-          <w:sz w:val="20"/>
-          <w:szCs w:val="20"/>
-        </w:rPr>
-        <w:t>:</w:t>
+        <w:t>Taxanomy:</w:t>
       </w:r>
     </w:p>
     <w:p>
@@ -1345,8 +878,6 @@
           <w:tab w:val="left" w:pos="5700"/>
         </w:tabs>
       </w:pPr>
-      <w:proofErr w:type="spellStart"/>
-      <w:proofErr w:type="gramStart"/>
       <w:r>
         <w:rPr>
           <w:b/>
@@ -1354,23 +885,7 @@
         <w:t>window</w:t>
       </w:r>
       <w:r>
-        <w:t>.load</w:t>
-      </w:r>
-      <w:proofErr w:type="gramEnd"/>
-      <w:r>
-        <w:t>_taxanomy</w:t>
-      </w:r>
-      <w:proofErr w:type="spellEnd"/>
-      <w:r>
-        <w:t>('</w:t>
-      </w:r>
-      <w:proofErr w:type="spellStart"/>
-      <w:r>
-        <w:t>load_post_by_taxanomy_all</w:t>
-      </w:r>
-      <w:proofErr w:type="spellEnd"/>
-      <w:r>
-        <w:t xml:space="preserve">'); </w:t>
+        <w:t xml:space="preserve">.load_taxanomy('load_post_by_taxanomy_all'); </w:t>
       </w:r>
       <w:r>
         <w:tab/>
@@ -1419,15 +934,7 @@
       </w:pPr>
       <w:r>
         <w:lastRenderedPageBreak/>
-        <w:t xml:space="preserve">jQuery </w:t>
-      </w:r>
-      <w:proofErr w:type="spellStart"/>
-      <w:r>
-        <w:t>Scoll</w:t>
-      </w:r>
-      <w:proofErr w:type="spellEnd"/>
-      <w:r>
-        <w:t>:</w:t>
+        <w:t>jQuery Scoll:</w:t>
       </w:r>
     </w:p>
     <w:p>
@@ -1486,60 +993,27 @@
           <w:tab w:val="left" w:pos="5700"/>
         </w:tabs>
       </w:pPr>
-      <w:bookmarkStart w:id="0" w:name="_GoBack"/>
-      <w:bookmarkEnd w:id="0"/>
-    </w:p>
-    <w:p>
-      <w:pPr>
-        <w:spacing w:after="0"/>
-      </w:pPr>
-    </w:p>
-    <w:p>
-      <w:pPr>
-        <w:spacing w:after="0"/>
-      </w:pPr>
-      <w:proofErr w:type="spellStart"/>
+    </w:p>
+    <w:p>
+      <w:pPr>
+        <w:spacing w:after="0"/>
+      </w:pPr>
+    </w:p>
+    <w:p>
+      <w:pPr>
+        <w:spacing w:after="0"/>
+      </w:pPr>
       <w:r>
         <w:t>Jquery</w:t>
       </w:r>
-      <w:proofErr w:type="spellEnd"/>
       <w:r>
         <w:t xml:space="preserve"> lam</w:t>
       </w:r>
       <w:r>
-        <w:t xml:space="preserve"> </w:t>
-      </w:r>
-      <w:proofErr w:type="spellStart"/>
-      <w:r>
-        <w:t>xuat</w:t>
-      </w:r>
-      <w:proofErr w:type="spellEnd"/>
-      <w:r>
-        <w:t xml:space="preserve"> </w:t>
-      </w:r>
-      <w:proofErr w:type="spellStart"/>
-      <w:r>
-        <w:t>hien</w:t>
-      </w:r>
-      <w:proofErr w:type="spellEnd"/>
-      <w:r>
-        <w:t xml:space="preserve"> </w:t>
-      </w:r>
-      <w:proofErr w:type="spellStart"/>
-      <w:r>
-        <w:t>cai</w:t>
-      </w:r>
-      <w:proofErr w:type="spellEnd"/>
-      <w:r>
-        <w:t xml:space="preserve"> </w:t>
-      </w:r>
-      <w:proofErr w:type="spellStart"/>
-      <w:r>
-        <w:t>gi</w:t>
-      </w:r>
-      <w:proofErr w:type="spellEnd"/>
-      <w:r>
-        <w:t xml:space="preserve"> do, menu</w:t>
+        <w:t xml:space="preserve"> xuat hien </w:t>
+      </w:r>
+      <w:r>
+        <w:t>cai gi do, menu</w:t>
       </w:r>
       <w:r>
         <w:t>:</w:t>
@@ -1678,7 +1152,6 @@
         </w:rPr>
       </w:pPr>
       <w:hyperlink r:id="rId20" w:history="1">
-        <w:proofErr w:type="spellStart"/>
         <w:r>
           <w:rPr>
             <w:rStyle w:val="Hyperlink"/>
@@ -1687,216 +1160,7 @@
             <w:bCs/>
             <w:color w:val="660099"/>
           </w:rPr>
-          <w:t>Tổng</w:t>
-        </w:r>
-        <w:proofErr w:type="spellEnd"/>
-        <w:r>
-          <w:rPr>
-            <w:rStyle w:val="Hyperlink"/>
-            <w:rFonts w:ascii="Arial" w:hAnsi="Arial" w:cs="Arial"/>
-            <w:b/>
-            <w:bCs/>
-            <w:color w:val="660099"/>
-          </w:rPr>
-          <w:t xml:space="preserve"> </w:t>
-        </w:r>
-        <w:proofErr w:type="spellStart"/>
-        <w:r>
-          <w:rPr>
-            <w:rStyle w:val="Hyperlink"/>
-            <w:rFonts w:ascii="Arial" w:hAnsi="Arial" w:cs="Arial"/>
-            <w:b/>
-            <w:bCs/>
-            <w:color w:val="660099"/>
-          </w:rPr>
-          <w:t>hợp</w:t>
-        </w:r>
-        <w:proofErr w:type="spellEnd"/>
-        <w:r>
-          <w:rPr>
-            <w:rStyle w:val="Hyperlink"/>
-            <w:rFonts w:ascii="Arial" w:hAnsi="Arial" w:cs="Arial"/>
-            <w:b/>
-            <w:bCs/>
-            <w:color w:val="660099"/>
-          </w:rPr>
-          <w:t xml:space="preserve"> </w:t>
-        </w:r>
-        <w:proofErr w:type="spellStart"/>
-        <w:r>
-          <w:rPr>
-            <w:rStyle w:val="Hyperlink"/>
-            <w:rFonts w:ascii="Arial" w:hAnsi="Arial" w:cs="Arial"/>
-            <w:b/>
-            <w:bCs/>
-            <w:color w:val="660099"/>
-          </w:rPr>
-          <w:t>một</w:t>
-        </w:r>
-        <w:proofErr w:type="spellEnd"/>
-        <w:r>
-          <w:rPr>
-            <w:rStyle w:val="Hyperlink"/>
-            <w:rFonts w:ascii="Arial" w:hAnsi="Arial" w:cs="Arial"/>
-            <w:b/>
-            <w:bCs/>
-            <w:color w:val="660099"/>
-          </w:rPr>
-          <w:t xml:space="preserve"> </w:t>
-        </w:r>
-        <w:proofErr w:type="spellStart"/>
-        <w:r>
-          <w:rPr>
-            <w:rStyle w:val="Hyperlink"/>
-            <w:rFonts w:ascii="Arial" w:hAnsi="Arial" w:cs="Arial"/>
-            <w:b/>
-            <w:bCs/>
-            <w:color w:val="660099"/>
-          </w:rPr>
-          <w:t>số</w:t>
-        </w:r>
-        <w:proofErr w:type="spellEnd"/>
-        <w:r>
-          <w:rPr>
-            <w:rStyle w:val="Hyperlink"/>
-            <w:rFonts w:ascii="Arial" w:hAnsi="Arial" w:cs="Arial"/>
-            <w:b/>
-            <w:bCs/>
-            <w:color w:val="660099"/>
-          </w:rPr>
-          <w:t xml:space="preserve"> </w:t>
-        </w:r>
-        <w:proofErr w:type="spellStart"/>
-        <w:r>
-          <w:rPr>
-            <w:rStyle w:val="Hyperlink"/>
-            <w:rFonts w:ascii="Arial" w:hAnsi="Arial" w:cs="Arial"/>
-            <w:b/>
-            <w:bCs/>
-            <w:color w:val="660099"/>
-          </w:rPr>
-          <w:t>mẫu</w:t>
-        </w:r>
-        <w:proofErr w:type="spellEnd"/>
-        <w:r>
-          <w:rPr>
-            <w:rStyle w:val="Hyperlink"/>
-            <w:rFonts w:ascii="Arial" w:hAnsi="Arial" w:cs="Arial"/>
-            <w:b/>
-            <w:bCs/>
-            <w:color w:val="660099"/>
-          </w:rPr>
-          <w:t xml:space="preserve"> Menu CSS </w:t>
-        </w:r>
-        <w:proofErr w:type="spellStart"/>
-        <w:r>
-          <w:rPr>
-            <w:rStyle w:val="Hyperlink"/>
-            <w:rFonts w:ascii="Arial" w:hAnsi="Arial" w:cs="Arial"/>
-            <w:b/>
-            <w:bCs/>
-            <w:color w:val="660099"/>
-          </w:rPr>
-          <w:t>cực</w:t>
-        </w:r>
-        <w:proofErr w:type="spellEnd"/>
-        <w:r>
-          <w:rPr>
-            <w:rStyle w:val="Hyperlink"/>
-            <w:rFonts w:ascii="Arial" w:hAnsi="Arial" w:cs="Arial"/>
-            <w:b/>
-            <w:bCs/>
-            <w:color w:val="660099"/>
-          </w:rPr>
-          <w:t xml:space="preserve"> </w:t>
-        </w:r>
-        <w:proofErr w:type="spellStart"/>
-        <w:r>
-          <w:rPr>
-            <w:rStyle w:val="Hyperlink"/>
-            <w:rFonts w:ascii="Arial" w:hAnsi="Arial" w:cs="Arial"/>
-            <w:b/>
-            <w:bCs/>
-            <w:color w:val="660099"/>
-          </w:rPr>
-          <w:t>ổn</w:t>
-        </w:r>
-        <w:proofErr w:type="spellEnd"/>
-        <w:r>
-          <w:rPr>
-            <w:rStyle w:val="Hyperlink"/>
-            <w:rFonts w:ascii="Arial" w:hAnsi="Arial" w:cs="Arial"/>
-            <w:b/>
-            <w:bCs/>
-            <w:color w:val="660099"/>
-          </w:rPr>
-          <w:t xml:space="preserve"> </w:t>
-        </w:r>
-        <w:proofErr w:type="spellStart"/>
-        <w:r>
-          <w:rPr>
-            <w:rStyle w:val="Hyperlink"/>
-            <w:rFonts w:ascii="Arial" w:hAnsi="Arial" w:cs="Arial"/>
-            <w:b/>
-            <w:bCs/>
-            <w:color w:val="660099"/>
-          </w:rPr>
-          <w:t>từ</w:t>
-        </w:r>
-        <w:proofErr w:type="spellEnd"/>
-        <w:r>
-          <w:rPr>
-            <w:rStyle w:val="Hyperlink"/>
-            <w:rFonts w:ascii="Arial" w:hAnsi="Arial" w:cs="Arial"/>
-            <w:b/>
-            <w:bCs/>
-            <w:color w:val="660099"/>
-          </w:rPr>
-          <w:t xml:space="preserve"> </w:t>
-        </w:r>
-        <w:proofErr w:type="spellStart"/>
-        <w:r>
-          <w:rPr>
-            <w:rStyle w:val="Hyperlink"/>
-            <w:rFonts w:ascii="Arial" w:hAnsi="Arial" w:cs="Arial"/>
-            <w:b/>
-            <w:bCs/>
-            <w:color w:val="660099"/>
-          </w:rPr>
-          <w:t>Codepen</w:t>
-        </w:r>
-        <w:proofErr w:type="spellEnd"/>
-        <w:r>
-          <w:rPr>
-            <w:rStyle w:val="Hyperlink"/>
-            <w:rFonts w:ascii="Arial" w:hAnsi="Arial" w:cs="Arial"/>
-            <w:b/>
-            <w:bCs/>
-            <w:color w:val="660099"/>
-          </w:rPr>
-          <w:t xml:space="preserve"> - </w:t>
-        </w:r>
-        <w:proofErr w:type="spellStart"/>
-        <w:r>
-          <w:rPr>
-            <w:rStyle w:val="Hyperlink"/>
-            <w:rFonts w:ascii="Arial" w:hAnsi="Arial" w:cs="Arial"/>
-            <w:b/>
-            <w:bCs/>
-            <w:color w:val="660099"/>
-          </w:rPr>
-          <w:t>Vinh</w:t>
-        </w:r>
-        <w:proofErr w:type="spellEnd"/>
-        <w:r>
-          <w:rPr>
-            <w:rStyle w:val="Hyperlink"/>
-            <w:rFonts w:ascii="Arial" w:hAnsi="Arial" w:cs="Arial"/>
-            <w:b/>
-            <w:bCs/>
-            <w:color w:val="660099"/>
-          </w:rPr>
-          <w:t xml:space="preserve"> Web</w:t>
+          <w:t>Tổng hợp một số mẫu Menu CSS cực ổn từ Codepen - Vinh Web</w:t>
         </w:r>
       </w:hyperlink>
       <w:r>
@@ -2027,7 +1291,6 @@
         </w:rPr>
         <w:t>$(</w:t>
       </w:r>
-      <w:proofErr w:type="gramStart"/>
       <w:r>
         <w:rPr>
           <w:rFonts w:ascii="inherit" w:eastAsia="Times New Roman" w:hAnsi="inherit" w:cs="Courier New"/>
@@ -2038,20 +1301,7 @@
           <w:shd w:val="clear" w:color="auto" w:fill="EFF0F1"/>
           <w:lang w:eastAsia="ja-JP"/>
         </w:rPr>
-        <w:t>".content</w:t>
-      </w:r>
-      <w:proofErr w:type="gramEnd"/>
-      <w:r>
-        <w:rPr>
-          <w:rFonts w:ascii="inherit" w:eastAsia="Times New Roman" w:hAnsi="inherit" w:cs="Courier New"/>
-          <w:color w:val="7D2727"/>
-          <w:sz w:val="20"/>
-          <w:szCs w:val="20"/>
-          <w:bdr w:val="none" w:sz="0" w:space="0" w:color="auto" w:frame="1"/>
-          <w:shd w:val="clear" w:color="auto" w:fill="EFF0F1"/>
-          <w:lang w:eastAsia="ja-JP"/>
-        </w:rPr>
-        <w:t xml:space="preserve"> a"</w:t>
+        <w:t>".content a"</w:t>
       </w:r>
       <w:r>
         <w:rPr>
@@ -2135,7 +1385,6 @@
         </w:rPr>
         <w:t xml:space="preserve">    $(</w:t>
       </w:r>
-      <w:proofErr w:type="gramStart"/>
       <w:r>
         <w:rPr>
           <w:rFonts w:ascii="inherit" w:eastAsia="Times New Roman" w:hAnsi="inherit" w:cs="Courier New"/>
@@ -2146,20 +1395,7 @@
           <w:shd w:val="clear" w:color="auto" w:fill="EFF0F1"/>
           <w:lang w:eastAsia="ja-JP"/>
         </w:rPr>
-        <w:t>".content</w:t>
-      </w:r>
-      <w:proofErr w:type="gramEnd"/>
-      <w:r>
-        <w:rPr>
-          <w:rFonts w:ascii="inherit" w:eastAsia="Times New Roman" w:hAnsi="inherit" w:cs="Courier New"/>
-          <w:color w:val="7D2727"/>
-          <w:sz w:val="20"/>
-          <w:szCs w:val="20"/>
-          <w:bdr w:val="none" w:sz="0" w:space="0" w:color="auto" w:frame="1"/>
-          <w:shd w:val="clear" w:color="auto" w:fill="EFF0F1"/>
-          <w:lang w:eastAsia="ja-JP"/>
-        </w:rPr>
-        <w:t xml:space="preserve"> a"</w:t>
+        <w:t>".content a"</w:t>
       </w:r>
       <w:r>
         <w:rPr>
@@ -2388,7 +1624,6 @@
         </w:rPr>
         <w:t>"li.sub_item1"</w:t>
       </w:r>
-      <w:proofErr w:type="gramStart"/>
       <w:r>
         <w:rPr>
           <w:rFonts w:ascii="Consolas" w:eastAsia="Times New Roman" w:hAnsi="Consolas" w:cs="Times New Roman"/>
@@ -2409,7 +1644,6 @@
         </w:rPr>
         <w:t>on</w:t>
       </w:r>
-      <w:proofErr w:type="gramEnd"/>
       <w:r>
         <w:rPr>
           <w:rFonts w:ascii="Consolas" w:eastAsia="Times New Roman" w:hAnsi="Consolas" w:cs="Times New Roman"/>
@@ -2428,18 +1662,7 @@
           <w:szCs w:val="21"/>
           <w:lang w:eastAsia="ja-JP"/>
         </w:rPr>
-        <w:t>"</w:t>
-      </w:r>
-      <w:proofErr w:type="spellStart"/>
-      <w:r>
-        <w:rPr>
-          <w:rFonts w:ascii="Consolas" w:eastAsia="Times New Roman" w:hAnsi="Consolas" w:cs="Times New Roman"/>
-          <w:color w:val="CE9178"/>
-          <w:sz w:val="21"/>
-          <w:szCs w:val="21"/>
-          <w:lang w:eastAsia="ja-JP"/>
-        </w:rPr>
-        <w:t>click"</w:t>
+        <w:t>"click"</w:t>
       </w:r>
       <w:r>
         <w:rPr>
@@ -2461,7 +1684,6 @@
         </w:rPr>
         <w:t>function</w:t>
       </w:r>
-      <w:proofErr w:type="spellEnd"/>
       <w:r>
         <w:rPr>
           <w:rFonts w:ascii="Consolas" w:eastAsia="Times New Roman" w:hAnsi="Consolas" w:cs="Times New Roman"/>
@@ -2576,18 +1798,7 @@
           <w:szCs w:val="21"/>
           <w:lang w:eastAsia="ja-JP"/>
         </w:rPr>
-        <w:t>"ul.sub_menu2</w:t>
-      </w:r>
-      <w:proofErr w:type="gramStart"/>
-      <w:r>
-        <w:rPr>
-          <w:rFonts w:ascii="Consolas" w:eastAsia="Times New Roman" w:hAnsi="Consolas" w:cs="Times New Roman"/>
-          <w:color w:val="CE9178"/>
-          <w:sz w:val="21"/>
-          <w:szCs w:val="21"/>
-          <w:lang w:eastAsia="ja-JP"/>
-        </w:rPr>
-        <w:t>"</w:t>
+        <w:t>"ul.sub_menu2"</w:t>
       </w:r>
       <w:r>
         <w:rPr>
@@ -2609,7 +1820,6 @@
         </w:rPr>
         <w:t>this</w:t>
       </w:r>
-      <w:proofErr w:type="gramEnd"/>
       <w:r>
         <w:rPr>
           <w:rFonts w:ascii="Consolas" w:eastAsia="Times New Roman" w:hAnsi="Consolas" w:cs="Times New Roman"/>
@@ -2729,8 +1939,6 @@
         </w:rPr>
         <w:t xml:space="preserve">            </w:t>
       </w:r>
-      <w:proofErr w:type="spellStart"/>
-      <w:proofErr w:type="gramStart"/>
       <w:r>
         <w:rPr>
           <w:rFonts w:ascii="Consolas" w:eastAsia="Times New Roman" w:hAnsi="Consolas" w:cs="Times New Roman"/>
@@ -2761,8 +1969,6 @@
         </w:rPr>
         <w:t>stopPropagation</w:t>
       </w:r>
-      <w:proofErr w:type="spellEnd"/>
-      <w:proofErr w:type="gramEnd"/>
       <w:r>
         <w:rPr>
           <w:rFonts w:ascii="Consolas" w:eastAsia="Times New Roman" w:hAnsi="Consolas" w:cs="Times New Roman"/>
@@ -2839,10 +2045,12 @@
           <w:szCs w:val="21"/>
           <w:lang w:eastAsia="ja-JP"/>
         </w:rPr>
-        <w:t>// jQuery("ul.sub_menu1</w:t>
-      </w:r>
-      <w:proofErr w:type="gramStart"/>
-      <w:r>
+        <w:t>// jQuery("ul.sub_menu1",this).show();</w:t>
+      </w:r>
+    </w:p>
+    <w:p>
+      <w:pPr>
+        <w:spacing w:after="0"/>
         <w:rPr>
           <w:rFonts w:ascii="Consolas" w:eastAsia="Times New Roman" w:hAnsi="Consolas" w:cs="Times New Roman"/>
           <w:color w:val="608B4E"/>
@@ -2850,10 +2058,11 @@
           <w:szCs w:val="21"/>
           <w:lang w:eastAsia="ja-JP"/>
         </w:rPr>
-        <w:t>",this</w:t>
-      </w:r>
-      <w:proofErr w:type="gramEnd"/>
-      <w:r>
+      </w:pPr>
+    </w:p>
+    <w:p>
+      <w:pPr>
+        <w:spacing w:after="0"/>
         <w:rPr>
           <w:rFonts w:ascii="Consolas" w:eastAsia="Times New Roman" w:hAnsi="Consolas" w:cs="Times New Roman"/>
           <w:color w:val="608B4E"/>
@@ -2861,8 +2070,7 @@
           <w:szCs w:val="21"/>
           <w:lang w:eastAsia="ja-JP"/>
         </w:rPr>
-        <w:t>).show();</w:t>
-      </w:r>
+      </w:pPr>
     </w:p>
     <w:p>
       <w:pPr>
@@ -2875,10 +2083,7 @@
           <w:lang w:eastAsia="ja-JP"/>
         </w:rPr>
       </w:pPr>
-    </w:p>
-    <w:p>
-      <w:pPr>
-        <w:spacing w:after="0"/>
+      <w:r>
         <w:rPr>
           <w:rFonts w:ascii="Consolas" w:eastAsia="Times New Roman" w:hAnsi="Consolas" w:cs="Times New Roman"/>
           <w:color w:val="608B4E"/>
@@ -2886,7 +2091,8 @@
           <w:szCs w:val="21"/>
           <w:lang w:eastAsia="ja-JP"/>
         </w:rPr>
-      </w:pPr>
+        <w:t>// jQuery('.sub_menu1 li.sub_item1 a').attr("disabled","disabled");</w:t>
+      </w:r>
     </w:p>
     <w:p>
       <w:pPr>
@@ -2899,7 +2105,10 @@
           <w:lang w:eastAsia="ja-JP"/>
         </w:rPr>
       </w:pPr>
-      <w:r>
+    </w:p>
+    <w:p>
+      <w:pPr>
+        <w:spacing w:after="0"/>
         <w:rPr>
           <w:rFonts w:ascii="Consolas" w:eastAsia="Times New Roman" w:hAnsi="Consolas" w:cs="Times New Roman"/>
           <w:color w:val="608B4E"/>
@@ -2907,9 +2116,7 @@
           <w:szCs w:val="21"/>
           <w:lang w:eastAsia="ja-JP"/>
         </w:rPr>
-        <w:t>// jQuery('.sub_menu1 li.sub_item1 a').</w:t>
-      </w:r>
-      <w:proofErr w:type="spellStart"/>
+      </w:pPr>
       <w:r>
         <w:rPr>
           <w:rFonts w:ascii="Consolas" w:eastAsia="Times New Roman" w:hAnsi="Consolas" w:cs="Times New Roman"/>
@@ -2918,10 +2125,12 @@
           <w:szCs w:val="21"/>
           <w:lang w:eastAsia="ja-JP"/>
         </w:rPr>
-        <w:t>attr</w:t>
-      </w:r>
-      <w:proofErr w:type="spellEnd"/>
-      <w:r>
+        <w:t xml:space="preserve">-------------------------- </w:t>
+      </w:r>
+    </w:p>
+    <w:p>
+      <w:pPr>
+        <w:spacing w:after="0"/>
         <w:rPr>
           <w:rFonts w:ascii="Consolas" w:eastAsia="Times New Roman" w:hAnsi="Consolas" w:cs="Times New Roman"/>
           <w:color w:val="608B4E"/>
@@ -2929,9 +2138,7 @@
           <w:szCs w:val="21"/>
           <w:lang w:eastAsia="ja-JP"/>
         </w:rPr>
-        <w:t>("</w:t>
-      </w:r>
-      <w:proofErr w:type="spellStart"/>
+      </w:pPr>
       <w:r>
         <w:rPr>
           <w:rFonts w:ascii="Consolas" w:eastAsia="Times New Roman" w:hAnsi="Consolas" w:cs="Times New Roman"/>
@@ -2940,10 +2147,12 @@
           <w:szCs w:val="21"/>
           <w:lang w:eastAsia="ja-JP"/>
         </w:rPr>
-        <w:t>disabled","disabled</w:t>
-      </w:r>
-      <w:proofErr w:type="spellEnd"/>
-      <w:r>
+        <w:t>// disable function</w:t>
+      </w:r>
+    </w:p>
+    <w:p>
+      <w:pPr>
+        <w:spacing w:after="0"/>
         <w:rPr>
           <w:rFonts w:ascii="Consolas" w:eastAsia="Times New Roman" w:hAnsi="Consolas" w:cs="Times New Roman"/>
           <w:color w:val="608B4E"/>
@@ -2951,12 +2160,8 @@
           <w:szCs w:val="21"/>
           <w:lang w:eastAsia="ja-JP"/>
         </w:rPr>
-        <w:t>");</w:t>
-      </w:r>
-    </w:p>
-    <w:p>
-      <w:pPr>
-        <w:spacing w:after="0"/>
+      </w:pPr>
+      <w:r>
         <w:rPr>
           <w:rFonts w:ascii="Consolas" w:eastAsia="Times New Roman" w:hAnsi="Consolas" w:cs="Times New Roman"/>
           <w:color w:val="608B4E"/>
@@ -2964,160 +2169,7 @@
           <w:szCs w:val="21"/>
           <w:lang w:eastAsia="ja-JP"/>
         </w:rPr>
-      </w:pPr>
-    </w:p>
-    <w:p>
-      <w:pPr>
-        <w:spacing w:after="0"/>
-        <w:rPr>
-          <w:rFonts w:ascii="Consolas" w:eastAsia="Times New Roman" w:hAnsi="Consolas" w:cs="Times New Roman"/>
-          <w:color w:val="608B4E"/>
-          <w:sz w:val="21"/>
-          <w:szCs w:val="21"/>
-          <w:lang w:eastAsia="ja-JP"/>
-        </w:rPr>
-      </w:pPr>
-      <w:r>
-        <w:rPr>
-          <w:rFonts w:ascii="Consolas" w:eastAsia="Times New Roman" w:hAnsi="Consolas" w:cs="Times New Roman"/>
-          <w:color w:val="608B4E"/>
-          <w:sz w:val="21"/>
-          <w:szCs w:val="21"/>
-          <w:lang w:eastAsia="ja-JP"/>
-        </w:rPr>
-        <w:t xml:space="preserve">-------------------------- </w:t>
-      </w:r>
-    </w:p>
-    <w:p>
-      <w:pPr>
-        <w:spacing w:after="0"/>
-        <w:rPr>
-          <w:rFonts w:ascii="Consolas" w:eastAsia="Times New Roman" w:hAnsi="Consolas" w:cs="Times New Roman"/>
-          <w:color w:val="608B4E"/>
-          <w:sz w:val="21"/>
-          <w:szCs w:val="21"/>
-          <w:lang w:eastAsia="ja-JP"/>
-        </w:rPr>
-      </w:pPr>
-      <w:r>
-        <w:rPr>
-          <w:rFonts w:ascii="Consolas" w:eastAsia="Times New Roman" w:hAnsi="Consolas" w:cs="Times New Roman"/>
-          <w:color w:val="608B4E"/>
-          <w:sz w:val="21"/>
-          <w:szCs w:val="21"/>
-          <w:lang w:eastAsia="ja-JP"/>
-        </w:rPr>
-        <w:t>// disable function</w:t>
-      </w:r>
-    </w:p>
-    <w:p>
-      <w:pPr>
-        <w:spacing w:after="0"/>
-        <w:rPr>
-          <w:rFonts w:ascii="Consolas" w:eastAsia="Times New Roman" w:hAnsi="Consolas" w:cs="Times New Roman"/>
-          <w:color w:val="608B4E"/>
-          <w:sz w:val="21"/>
-          <w:szCs w:val="21"/>
-          <w:lang w:eastAsia="ja-JP"/>
-        </w:rPr>
-      </w:pPr>
-      <w:r>
-        <w:rPr>
-          <w:rFonts w:ascii="Consolas" w:eastAsia="Times New Roman" w:hAnsi="Consolas" w:cs="Times New Roman"/>
-          <w:color w:val="608B4E"/>
-          <w:sz w:val="21"/>
-          <w:szCs w:val="21"/>
-          <w:lang w:eastAsia="ja-JP"/>
-        </w:rPr>
-        <w:t xml:space="preserve">// </w:t>
-      </w:r>
-      <w:proofErr w:type="spellStart"/>
-      <w:r>
-        <w:rPr>
-          <w:rFonts w:ascii="Consolas" w:eastAsia="Times New Roman" w:hAnsi="Consolas" w:cs="Times New Roman"/>
-          <w:color w:val="608B4E"/>
-          <w:sz w:val="21"/>
-          <w:szCs w:val="21"/>
-          <w:lang w:eastAsia="ja-JP"/>
-        </w:rPr>
-        <w:t>vô</w:t>
-      </w:r>
-      <w:proofErr w:type="spellEnd"/>
-      <w:r>
-        <w:rPr>
-          <w:rFonts w:ascii="Consolas" w:eastAsia="Times New Roman" w:hAnsi="Consolas" w:cs="Times New Roman"/>
-          <w:color w:val="608B4E"/>
-          <w:sz w:val="21"/>
-          <w:szCs w:val="21"/>
-          <w:lang w:eastAsia="ja-JP"/>
-        </w:rPr>
-        <w:t xml:space="preserve"> </w:t>
-      </w:r>
-      <w:proofErr w:type="spellStart"/>
-      <w:r>
-        <w:rPr>
-          <w:rFonts w:ascii="Consolas" w:eastAsia="Times New Roman" w:hAnsi="Consolas" w:cs="Times New Roman"/>
-          <w:color w:val="608B4E"/>
-          <w:sz w:val="21"/>
-          <w:szCs w:val="21"/>
-          <w:lang w:eastAsia="ja-JP"/>
-        </w:rPr>
-        <w:t>hiệu</w:t>
-      </w:r>
-      <w:proofErr w:type="spellEnd"/>
-      <w:r>
-        <w:rPr>
-          <w:rFonts w:ascii="Consolas" w:eastAsia="Times New Roman" w:hAnsi="Consolas" w:cs="Times New Roman"/>
-          <w:color w:val="608B4E"/>
-          <w:sz w:val="21"/>
-          <w:szCs w:val="21"/>
-          <w:lang w:eastAsia="ja-JP"/>
-        </w:rPr>
-        <w:t xml:space="preserve"> </w:t>
-      </w:r>
-      <w:proofErr w:type="spellStart"/>
-      <w:r>
-        <w:rPr>
-          <w:rFonts w:ascii="Consolas" w:eastAsia="Times New Roman" w:hAnsi="Consolas" w:cs="Times New Roman"/>
-          <w:color w:val="608B4E"/>
-          <w:sz w:val="21"/>
-          <w:szCs w:val="21"/>
-          <w:lang w:eastAsia="ja-JP"/>
-        </w:rPr>
-        <w:t>hóa</w:t>
-      </w:r>
-      <w:proofErr w:type="spellEnd"/>
-      <w:r>
-        <w:rPr>
-          <w:rFonts w:ascii="Consolas" w:eastAsia="Times New Roman" w:hAnsi="Consolas" w:cs="Times New Roman"/>
-          <w:color w:val="608B4E"/>
-          <w:sz w:val="21"/>
-          <w:szCs w:val="21"/>
-          <w:lang w:eastAsia="ja-JP"/>
-        </w:rPr>
-        <w:t xml:space="preserve"> </w:t>
-      </w:r>
-      <w:proofErr w:type="spellStart"/>
-      <w:r>
-        <w:rPr>
-          <w:rFonts w:ascii="Consolas" w:eastAsia="Times New Roman" w:hAnsi="Consolas" w:cs="Times New Roman"/>
-          <w:color w:val="608B4E"/>
-          <w:sz w:val="21"/>
-          <w:szCs w:val="21"/>
-          <w:lang w:eastAsia="ja-JP"/>
-        </w:rPr>
-        <w:t>thẻ</w:t>
-      </w:r>
-      <w:proofErr w:type="spellEnd"/>
-      <w:r>
-        <w:rPr>
-          <w:rFonts w:ascii="Consolas" w:eastAsia="Times New Roman" w:hAnsi="Consolas" w:cs="Times New Roman"/>
-          <w:color w:val="608B4E"/>
-          <w:sz w:val="21"/>
-          <w:szCs w:val="21"/>
-          <w:lang w:eastAsia="ja-JP"/>
-        </w:rPr>
-        <w:t xml:space="preserve"> a </w:t>
+        <w:t xml:space="preserve">// vô hiệu hóa thẻ a </w:t>
       </w:r>
     </w:p>
     <w:p>
@@ -3142,7 +2194,6 @@
         </w:rPr>
         <w:t xml:space="preserve">        </w:t>
       </w:r>
-      <w:proofErr w:type="gramStart"/>
       <w:r>
         <w:rPr>
           <w:rFonts w:ascii="Consolas" w:eastAsia="Times New Roman" w:hAnsi="Consolas" w:cs="Times New Roman"/>
@@ -3163,7 +2214,6 @@
         </w:rPr>
         <w:t>(</w:t>
       </w:r>
-      <w:proofErr w:type="gramEnd"/>
       <w:r>
         <w:rPr>
           <w:rFonts w:ascii="Consolas" w:eastAsia="Times New Roman" w:hAnsi="Consolas" w:cs="Times New Roman"/>
@@ -3172,9 +2222,38 @@
           <w:szCs w:val="21"/>
           <w:lang w:eastAsia="ja-JP"/>
         </w:rPr>
-        <w:t xml:space="preserve">'li.menu-item252 ul.sub_menu1 li.sub_item1 </w:t>
-      </w:r>
-      <w:proofErr w:type="spellStart"/>
+        <w:t>'li.menu-item252 ul.sub_menu1 li.sub_item1 a.anchor_link, li.menu-item237 ul.sub_menu1 li.sub_item1 a.anchor_link, li.menu-item253 ul.sub_menu1 li.sub_item1 a.anchor_link'</w:t>
+      </w:r>
+      <w:r>
+        <w:rPr>
+          <w:rFonts w:ascii="Consolas" w:eastAsia="Times New Roman" w:hAnsi="Consolas" w:cs="Times New Roman"/>
+          <w:color w:val="D4D4D4"/>
+          <w:sz w:val="21"/>
+          <w:szCs w:val="21"/>
+          <w:lang w:eastAsia="ja-JP"/>
+        </w:rPr>
+        <w:t>).</w:t>
+      </w:r>
+      <w:r>
+        <w:rPr>
+          <w:rFonts w:ascii="Consolas" w:eastAsia="Times New Roman" w:hAnsi="Consolas" w:cs="Times New Roman"/>
+          <w:color w:val="DCDCAA"/>
+          <w:sz w:val="21"/>
+          <w:szCs w:val="21"/>
+          <w:lang w:eastAsia="ja-JP"/>
+        </w:rPr>
+        <w:t>not</w:t>
+      </w:r>
+      <w:r>
+        <w:rPr>
+          <w:rFonts w:ascii="Consolas" w:eastAsia="Times New Roman" w:hAnsi="Consolas" w:cs="Times New Roman"/>
+          <w:color w:val="D4D4D4"/>
+          <w:sz w:val="21"/>
+          <w:szCs w:val="21"/>
+          <w:lang w:eastAsia="ja-JP"/>
+        </w:rPr>
+        <w:t>(</w:t>
+      </w:r>
       <w:r>
         <w:rPr>
           <w:rFonts w:ascii="Consolas" w:eastAsia="Times New Roman" w:hAnsi="Consolas" w:cs="Times New Roman"/>
@@ -3183,9 +2262,38 @@
           <w:szCs w:val="21"/>
           <w:lang w:eastAsia="ja-JP"/>
         </w:rPr>
-        <w:t>a.anchor_link</w:t>
-      </w:r>
-      <w:proofErr w:type="spellEnd"/>
+        <w:t>'li.menu-item240 ul.sub_menu1 li.sub_item1 a'</w:t>
+      </w:r>
+      <w:r>
+        <w:rPr>
+          <w:rFonts w:ascii="Consolas" w:eastAsia="Times New Roman" w:hAnsi="Consolas" w:cs="Times New Roman"/>
+          <w:color w:val="D4D4D4"/>
+          <w:sz w:val="21"/>
+          <w:szCs w:val="21"/>
+          <w:lang w:eastAsia="ja-JP"/>
+        </w:rPr>
+        <w:t>).</w:t>
+      </w:r>
+      <w:r>
+        <w:rPr>
+          <w:rFonts w:ascii="Consolas" w:eastAsia="Times New Roman" w:hAnsi="Consolas" w:cs="Times New Roman"/>
+          <w:color w:val="DCDCAA"/>
+          <w:sz w:val="21"/>
+          <w:szCs w:val="21"/>
+          <w:lang w:eastAsia="ja-JP"/>
+        </w:rPr>
+        <w:t>on</w:t>
+      </w:r>
+      <w:r>
+        <w:rPr>
+          <w:rFonts w:ascii="Consolas" w:eastAsia="Times New Roman" w:hAnsi="Consolas" w:cs="Times New Roman"/>
+          <w:color w:val="D4D4D4"/>
+          <w:sz w:val="21"/>
+          <w:szCs w:val="21"/>
+          <w:lang w:eastAsia="ja-JP"/>
+        </w:rPr>
+        <w:t>(</w:t>
+      </w:r>
       <w:r>
         <w:rPr>
           <w:rFonts w:ascii="Consolas" w:eastAsia="Times New Roman" w:hAnsi="Consolas" w:cs="Times New Roman"/>
@@ -3194,142 +2302,7 @@
           <w:szCs w:val="21"/>
           <w:lang w:eastAsia="ja-JP"/>
         </w:rPr>
-        <w:t xml:space="preserve">, li.menu-item237 ul.sub_menu1 li.sub_item1 </w:t>
-      </w:r>
-      <w:proofErr w:type="spellStart"/>
-      <w:r>
-        <w:rPr>
-          <w:rFonts w:ascii="Consolas" w:eastAsia="Times New Roman" w:hAnsi="Consolas" w:cs="Times New Roman"/>
-          <w:color w:val="CE9178"/>
-          <w:sz w:val="21"/>
-          <w:szCs w:val="21"/>
-          <w:lang w:eastAsia="ja-JP"/>
-        </w:rPr>
-        <w:t>a.anchor_link</w:t>
-      </w:r>
-      <w:proofErr w:type="spellEnd"/>
-      <w:r>
-        <w:rPr>
-          <w:rFonts w:ascii="Consolas" w:eastAsia="Times New Roman" w:hAnsi="Consolas" w:cs="Times New Roman"/>
-          <w:color w:val="CE9178"/>
-          <w:sz w:val="21"/>
-          <w:szCs w:val="21"/>
-          <w:lang w:eastAsia="ja-JP"/>
-        </w:rPr>
-        <w:t xml:space="preserve">, li.menu-item253 ul.sub_menu1 li.sub_item1 </w:t>
-      </w:r>
-      <w:proofErr w:type="spellStart"/>
-      <w:r>
-        <w:rPr>
-          <w:rFonts w:ascii="Consolas" w:eastAsia="Times New Roman" w:hAnsi="Consolas" w:cs="Times New Roman"/>
-          <w:color w:val="CE9178"/>
-          <w:sz w:val="21"/>
-          <w:szCs w:val="21"/>
-          <w:lang w:eastAsia="ja-JP"/>
-        </w:rPr>
-        <w:t>a.anchor_link</w:t>
-      </w:r>
-      <w:proofErr w:type="spellEnd"/>
-      <w:r>
-        <w:rPr>
-          <w:rFonts w:ascii="Consolas" w:eastAsia="Times New Roman" w:hAnsi="Consolas" w:cs="Times New Roman"/>
-          <w:color w:val="CE9178"/>
-          <w:sz w:val="21"/>
-          <w:szCs w:val="21"/>
-          <w:lang w:eastAsia="ja-JP"/>
-        </w:rPr>
-        <w:t>'</w:t>
-      </w:r>
-      <w:r>
-        <w:rPr>
-          <w:rFonts w:ascii="Consolas" w:eastAsia="Times New Roman" w:hAnsi="Consolas" w:cs="Times New Roman"/>
-          <w:color w:val="D4D4D4"/>
-          <w:sz w:val="21"/>
-          <w:szCs w:val="21"/>
-          <w:lang w:eastAsia="ja-JP"/>
-        </w:rPr>
-        <w:t>).</w:t>
-      </w:r>
-      <w:r>
-        <w:rPr>
-          <w:rFonts w:ascii="Consolas" w:eastAsia="Times New Roman" w:hAnsi="Consolas" w:cs="Times New Roman"/>
-          <w:color w:val="DCDCAA"/>
-          <w:sz w:val="21"/>
-          <w:szCs w:val="21"/>
-          <w:lang w:eastAsia="ja-JP"/>
-        </w:rPr>
-        <w:t>not</w:t>
-      </w:r>
-      <w:r>
-        <w:rPr>
-          <w:rFonts w:ascii="Consolas" w:eastAsia="Times New Roman" w:hAnsi="Consolas" w:cs="Times New Roman"/>
-          <w:color w:val="D4D4D4"/>
-          <w:sz w:val="21"/>
-          <w:szCs w:val="21"/>
-          <w:lang w:eastAsia="ja-JP"/>
-        </w:rPr>
-        <w:t>(</w:t>
-      </w:r>
-      <w:r>
-        <w:rPr>
-          <w:rFonts w:ascii="Consolas" w:eastAsia="Times New Roman" w:hAnsi="Consolas" w:cs="Times New Roman"/>
-          <w:color w:val="CE9178"/>
-          <w:sz w:val="21"/>
-          <w:szCs w:val="21"/>
-          <w:lang w:eastAsia="ja-JP"/>
-        </w:rPr>
-        <w:t>'li.menu-item240 ul.sub_menu1 li.sub_item1 a'</w:t>
-      </w:r>
-      <w:r>
-        <w:rPr>
-          <w:rFonts w:ascii="Consolas" w:eastAsia="Times New Roman" w:hAnsi="Consolas" w:cs="Times New Roman"/>
-          <w:color w:val="D4D4D4"/>
-          <w:sz w:val="21"/>
-          <w:szCs w:val="21"/>
-          <w:lang w:eastAsia="ja-JP"/>
-        </w:rPr>
-        <w:t>).</w:t>
-      </w:r>
-      <w:r>
-        <w:rPr>
-          <w:rFonts w:ascii="Consolas" w:eastAsia="Times New Roman" w:hAnsi="Consolas" w:cs="Times New Roman"/>
-          <w:color w:val="DCDCAA"/>
-          <w:sz w:val="21"/>
-          <w:szCs w:val="21"/>
-          <w:lang w:eastAsia="ja-JP"/>
-        </w:rPr>
-        <w:t>on</w:t>
-      </w:r>
-      <w:r>
-        <w:rPr>
-          <w:rFonts w:ascii="Consolas" w:eastAsia="Times New Roman" w:hAnsi="Consolas" w:cs="Times New Roman"/>
-          <w:color w:val="D4D4D4"/>
-          <w:sz w:val="21"/>
-          <w:szCs w:val="21"/>
-          <w:lang w:eastAsia="ja-JP"/>
-        </w:rPr>
-        <w:t>(</w:t>
-      </w:r>
-      <w:r>
-        <w:rPr>
-          <w:rFonts w:ascii="Consolas" w:eastAsia="Times New Roman" w:hAnsi="Consolas" w:cs="Times New Roman"/>
-          <w:color w:val="CE9178"/>
-          <w:sz w:val="21"/>
-          <w:szCs w:val="21"/>
-          <w:lang w:eastAsia="ja-JP"/>
-        </w:rPr>
-        <w:t>"</w:t>
-      </w:r>
-      <w:proofErr w:type="spellStart"/>
-      <w:r>
-        <w:rPr>
-          <w:rFonts w:ascii="Consolas" w:eastAsia="Times New Roman" w:hAnsi="Consolas" w:cs="Times New Roman"/>
-          <w:color w:val="CE9178"/>
-          <w:sz w:val="21"/>
-          <w:szCs w:val="21"/>
-          <w:lang w:eastAsia="ja-JP"/>
-        </w:rPr>
-        <w:t>click"</w:t>
+        <w:t>"click"</w:t>
       </w:r>
       <w:r>
         <w:rPr>
@@ -3351,7 +2324,6 @@
         </w:rPr>
         <w:t>function</w:t>
       </w:r>
-      <w:proofErr w:type="spellEnd"/>
       <w:r>
         <w:rPr>
           <w:rFonts w:ascii="Consolas" w:eastAsia="Times New Roman" w:hAnsi="Consolas" w:cs="Times New Roman"/>
@@ -3438,8 +2410,6 @@
         </w:rPr>
         <w:t xml:space="preserve">            </w:t>
       </w:r>
-      <w:proofErr w:type="spellStart"/>
-      <w:proofErr w:type="gramStart"/>
       <w:r>
         <w:rPr>
           <w:rFonts w:ascii="Consolas" w:eastAsia="Times New Roman" w:hAnsi="Consolas" w:cs="Times New Roman"/>
@@ -3470,8 +2440,6 @@
         </w:rPr>
         <w:t>preventDefault</w:t>
       </w:r>
-      <w:proofErr w:type="spellEnd"/>
-      <w:proofErr w:type="gramEnd"/>
       <w:r>
         <w:rPr>
           <w:rFonts w:ascii="Consolas" w:eastAsia="Times New Roman" w:hAnsi="Consolas" w:cs="Times New Roman"/>
@@ -3592,39 +2560,7 @@
           <w:b/>
           <w:sz w:val="28"/>
         </w:rPr>
-        <w:t xml:space="preserve">Plugin </w:t>
-      </w:r>
-      <w:proofErr w:type="spellStart"/>
-      <w:r>
-        <w:rPr>
-          <w:b/>
-          <w:sz w:val="28"/>
-        </w:rPr>
-        <w:t>thegioididong</w:t>
-      </w:r>
-      <w:proofErr w:type="spellEnd"/>
-      <w:r>
-        <w:rPr>
-          <w:b/>
-          <w:sz w:val="28"/>
-        </w:rPr>
-        <w:t xml:space="preserve"> </w:t>
-      </w:r>
-      <w:proofErr w:type="spellStart"/>
-      <w:r>
-        <w:rPr>
-          <w:b/>
-          <w:sz w:val="28"/>
-        </w:rPr>
-        <w:t>su</w:t>
-      </w:r>
-      <w:proofErr w:type="spellEnd"/>
-      <w:r>
-        <w:rPr>
-          <w:b/>
-          <w:sz w:val="28"/>
-        </w:rPr>
-        <w:t xml:space="preserve"> dung:</w:t>
+        <w:t>Plugin thegioididong su dung:</w:t>
       </w:r>
       <w:r>
         <w:rPr>
@@ -3715,41 +2651,13 @@
           <w:sz w:val="28"/>
         </w:rPr>
       </w:pPr>
-      <w:proofErr w:type="spellStart"/>
       <w:r>
         <w:rPr>
           <w:b/>
           <w:color w:val="FF0000"/>
           <w:sz w:val="28"/>
         </w:rPr>
-        <w:t>Ky</w:t>
-      </w:r>
-      <w:proofErr w:type="spellEnd"/>
-      <w:r>
-        <w:rPr>
-          <w:b/>
-          <w:color w:val="FF0000"/>
-          <w:sz w:val="28"/>
-        </w:rPr>
-        <w:t xml:space="preserve"> </w:t>
-      </w:r>
-      <w:proofErr w:type="spellStart"/>
-      <w:r>
-        <w:rPr>
-          <w:b/>
-          <w:color w:val="FF0000"/>
-          <w:sz w:val="28"/>
-        </w:rPr>
-        <w:t>thuat</w:t>
-      </w:r>
-      <w:proofErr w:type="spellEnd"/>
-      <w:r>
-        <w:rPr>
-          <w:b/>
-          <w:color w:val="FF0000"/>
-          <w:sz w:val="28"/>
-        </w:rPr>
-        <w:t xml:space="preserve"> lazy load:</w:t>
+        <w:t>Ky thuat lazy load:</w:t>
       </w:r>
     </w:p>
     <w:p>
@@ -3778,23 +2686,7 @@
         </w:r>
       </w:hyperlink>
       <w:r>
-        <w:t xml:space="preserve"> (</w:t>
-      </w:r>
-      <w:proofErr w:type="spellStart"/>
-      <w:r>
-        <w:t>Vue</w:t>
-      </w:r>
-      <w:proofErr w:type="spellEnd"/>
-      <w:r>
-        <w:t xml:space="preserve"> </w:t>
-      </w:r>
-      <w:proofErr w:type="spellStart"/>
-      <w:r>
-        <w:t>js</w:t>
-      </w:r>
-      <w:proofErr w:type="spellEnd"/>
-      <w:r>
-        <w:t>)</w:t>
+        <w:t xml:space="preserve"> (Vue js)</w:t>
       </w:r>
     </w:p>
     <w:p>
@@ -3919,6 +2811,533 @@
       <w:pPr>
         <w:spacing w:after="0"/>
       </w:pPr>
+      <w:r>
+        <w:t xml:space="preserve">---------------------------------------------- </w:t>
+      </w:r>
+    </w:p>
+    <w:p>
+      <w:pPr>
+        <w:spacing w:after="0"/>
+        <w:rPr>
+          <w:b/>
+          <w:color w:val="FF0000"/>
+          <w:sz w:val="40"/>
+        </w:rPr>
+      </w:pPr>
+      <w:r>
+        <w:rPr>
+          <w:b/>
+          <w:color w:val="FF0000"/>
+          <w:sz w:val="40"/>
+        </w:rPr>
+        <w:t>Show image in a popup box:</w:t>
+      </w:r>
+    </w:p>
+    <w:p>
+      <w:pPr>
+        <w:spacing w:after="0"/>
+        <w:rPr>
+          <w:b/>
+          <w:color w:val="FF0000"/>
+          <w:sz w:val="28"/>
+        </w:rPr>
+      </w:pPr>
+      <w:hyperlink r:id="rId36" w:history="1">
+        <w:r>
+          <w:rPr>
+            <w:rStyle w:val="Hyperlink"/>
+            <w:b/>
+            <w:sz w:val="28"/>
+          </w:rPr>
+          <w:t>http://trishulgoel.com/create-popups-with-just-html-css-js/</w:t>
+        </w:r>
+      </w:hyperlink>
+    </w:p>
+    <w:p>
+      <w:pPr>
+        <w:spacing w:after="0"/>
+        <w:rPr>
+          <w:b/>
+          <w:color w:val="FF0000"/>
+          <w:sz w:val="40"/>
+        </w:rPr>
+      </w:pPr>
+    </w:p>
+    <w:p>
+      <w:pPr>
+        <w:spacing w:after="0"/>
+      </w:pPr>
+      <w:r>
+        <w:t xml:space="preserve">&lt;button </w:t>
+      </w:r>
+      <w:r>
+        <w:rPr>
+          <w:b/>
+          <w:color w:val="C00000"/>
+        </w:rPr>
+        <w:t>onclick="init(this)"</w:t>
+      </w:r>
+      <w:r>
+        <w:t>&gt;Show Popup&lt;/button&gt;</w:t>
+      </w:r>
+    </w:p>
+    <w:p>
+      <w:pPr>
+        <w:spacing w:after="0"/>
+        <w:ind w:firstLine="720"/>
+      </w:pPr>
+      <w:r>
+        <w:t>&lt;div id="overlay" onclick="closePopup()"&gt;</w:t>
+      </w:r>
+    </w:p>
+    <w:p>
+      <w:pPr>
+        <w:spacing w:after="0"/>
+      </w:pPr>
+      <w:r>
+        <w:t>&lt;/div&gt;</w:t>
+      </w:r>
+    </w:p>
+    <w:p>
+      <w:pPr>
+        <w:spacing w:after="0"/>
+      </w:pPr>
+    </w:p>
+    <w:p>
+      <w:pPr>
+        <w:spacing w:after="0"/>
+      </w:pPr>
+      <w:r>
+        <w:t>//day la khung chua noi dung popup</w:t>
+      </w:r>
+      <w:bookmarkStart w:id="0" w:name="_GoBack"/>
+      <w:bookmarkEnd w:id="0"/>
+    </w:p>
+    <w:p>
+      <w:pPr>
+        <w:spacing w:after="0"/>
+      </w:pPr>
+      <w:r>
+        <w:t>&lt;div id="popup"&gt;</w:t>
+      </w:r>
+    </w:p>
+    <w:p>
+      <w:pPr>
+        <w:spacing w:after="0"/>
+        <w:ind w:firstLine="720"/>
+      </w:pPr>
+      <w:r>
+        <w:t>&lt;div id="popupClose" onclick="closePopup()"&gt;X&lt;/div&gt;</w:t>
+      </w:r>
+    </w:p>
+    <w:p>
+      <w:pPr>
+        <w:spacing w:after="0"/>
+      </w:pPr>
+      <w:r>
+        <w:t xml:space="preserve">    </w:t>
+      </w:r>
+      <w:r>
+        <w:tab/>
+      </w:r>
+      <w:r>
+        <w:tab/>
+      </w:r>
+      <w:r>
+        <w:t>&lt;h1&gt; MY own popup&lt;/h1&gt;</w:t>
+      </w:r>
+    </w:p>
+    <w:p>
+      <w:pPr>
+        <w:spacing w:after="0"/>
+      </w:pPr>
+      <w:r>
+        <w:t>&lt;/div&gt;</w:t>
+      </w:r>
+    </w:p>
+    <w:p>
+      <w:pPr>
+        <w:spacing w:after="0"/>
+      </w:pPr>
+    </w:p>
+    <w:p>
+      <w:pPr>
+        <w:spacing w:after="0"/>
+      </w:pPr>
+      <w:r>
+        <w:t>&lt;style&gt;</w:t>
+      </w:r>
+    </w:p>
+    <w:p>
+      <w:pPr>
+        <w:spacing w:after="0"/>
+      </w:pPr>
+      <w:r>
+        <w:t>#overlay{</w:t>
+      </w:r>
+    </w:p>
+    <w:p>
+      <w:pPr>
+        <w:spacing w:after="0"/>
+      </w:pPr>
+      <w:r>
+        <w:tab/>
+        <w:t>background: rgba(0,0,0,0.8);</w:t>
+      </w:r>
+    </w:p>
+    <w:p>
+      <w:pPr>
+        <w:spacing w:after="0"/>
+      </w:pPr>
+      <w:r>
+        <w:tab/>
+        <w:t>height: 100%;</w:t>
+      </w:r>
+    </w:p>
+    <w:p>
+      <w:pPr>
+        <w:spacing w:after="0"/>
+      </w:pPr>
+      <w:r>
+        <w:tab/>
+        <w:t>left: 0;</w:t>
+      </w:r>
+    </w:p>
+    <w:p>
+      <w:pPr>
+        <w:spacing w:after="0"/>
+      </w:pPr>
+      <w:r>
+        <w:tab/>
+        <w:t>position: fixed;</w:t>
+      </w:r>
+    </w:p>
+    <w:p>
+      <w:pPr>
+        <w:spacing w:after="0"/>
+      </w:pPr>
+      <w:r>
+        <w:tab/>
+        <w:t>top: 0;</w:t>
+      </w:r>
+    </w:p>
+    <w:p>
+      <w:pPr>
+        <w:spacing w:after="0"/>
+      </w:pPr>
+      <w:r>
+        <w:tab/>
+        <w:t>width: 100%;</w:t>
+      </w:r>
+    </w:p>
+    <w:p>
+      <w:pPr>
+        <w:spacing w:after="0"/>
+      </w:pPr>
+      <w:r>
+        <w:tab/>
+        <w:t>z-index: 9998;</w:t>
+      </w:r>
+    </w:p>
+    <w:p>
+      <w:pPr>
+        <w:spacing w:after="0"/>
+      </w:pPr>
+      <w:r>
+        <w:t>}</w:t>
+      </w:r>
+    </w:p>
+    <w:p>
+      <w:pPr>
+        <w:spacing w:after="0"/>
+      </w:pPr>
+      <w:r>
+        <w:t>#popup{</w:t>
+      </w:r>
+    </w:p>
+    <w:p>
+      <w:pPr>
+        <w:spacing w:after="0"/>
+      </w:pPr>
+      <w:r>
+        <w:tab/>
+        <w:t>background: #fff;</w:t>
+      </w:r>
+    </w:p>
+    <w:p>
+      <w:pPr>
+        <w:spacing w:after="0"/>
+      </w:pPr>
+      <w:r>
+        <w:tab/>
+        <w:t>height: auto</w:t>
+      </w:r>
+      <w:r>
+        <w:t>;</w:t>
+      </w:r>
+    </w:p>
+    <w:p>
+      <w:pPr>
+        <w:spacing w:after="0"/>
+      </w:pPr>
+      <w:r>
+        <w:tab/>
+        <w:t>position: fixed;</w:t>
+      </w:r>
+    </w:p>
+    <w:p>
+      <w:pPr>
+        <w:spacing w:after="0"/>
+      </w:pPr>
+      <w:r>
+        <w:tab/>
+        <w:t>top: 6</w:t>
+      </w:r>
+      <w:r>
+        <w:t>%;</w:t>
+      </w:r>
+    </w:p>
+    <w:p>
+      <w:pPr>
+        <w:spacing w:after="0"/>
+      </w:pPr>
+      <w:r>
+        <w:tab/>
+        <w:t>width: 60%</w:t>
+      </w:r>
+      <w:r>
+        <w:t>;</w:t>
+      </w:r>
+    </w:p>
+    <w:p>
+      <w:pPr>
+        <w:spacing w:after="0"/>
+      </w:pPr>
+      <w:r>
+        <w:tab/>
+        <w:t>z-index: 9999;</w:t>
+      </w:r>
+    </w:p>
+    <w:p>
+      <w:pPr>
+        <w:spacing w:after="0"/>
+      </w:pPr>
+      <w:r>
+        <w:t>}</w:t>
+      </w:r>
+    </w:p>
+    <w:p>
+      <w:pPr>
+        <w:spacing w:after="0"/>
+      </w:pPr>
+      <w:r>
+        <w:t>#popupClose{</w:t>
+      </w:r>
+    </w:p>
+    <w:p>
+      <w:pPr>
+        <w:spacing w:after="0"/>
+      </w:pPr>
+      <w:r>
+        <w:lastRenderedPageBreak/>
+        <w:tab/>
+        <w:t>color:#444;</w:t>
+      </w:r>
+    </w:p>
+    <w:p>
+      <w:pPr>
+        <w:spacing w:after="0"/>
+      </w:pPr>
+      <w:r>
+        <w:tab/>
+        <w:t>font-family:Arial;</w:t>
+      </w:r>
+    </w:p>
+    <w:p>
+      <w:pPr>
+        <w:spacing w:after="0"/>
+      </w:pPr>
+      <w:r>
+        <w:tab/>
+        <w:t>position:absolute;</w:t>
+      </w:r>
+    </w:p>
+    <w:p>
+      <w:pPr>
+        <w:spacing w:after="0"/>
+      </w:pPr>
+      <w:r>
+        <w:tab/>
+        <w:t>right : 5px;</w:t>
+      </w:r>
+    </w:p>
+    <w:p>
+      <w:pPr>
+        <w:spacing w:after="0"/>
+      </w:pPr>
+      <w:r>
+        <w:tab/>
+        <w:t>top : 5px;</w:t>
+      </w:r>
+    </w:p>
+    <w:p>
+      <w:pPr>
+        <w:spacing w:after="0"/>
+      </w:pPr>
+      <w:r>
+        <w:t>}</w:t>
+      </w:r>
+    </w:p>
+    <w:p>
+      <w:pPr>
+        <w:spacing w:after="0"/>
+      </w:pPr>
+      <w:r>
+        <w:t>&lt;/style&gt;</w:t>
+      </w:r>
+    </w:p>
+    <w:p>
+      <w:pPr>
+        <w:spacing w:after="0"/>
+      </w:pPr>
+    </w:p>
+    <w:p>
+      <w:pPr>
+        <w:spacing w:after="0"/>
+      </w:pPr>
+      <w:r>
+        <w:t>&lt;script&gt;</w:t>
+      </w:r>
+    </w:p>
+    <w:p>
+      <w:pPr>
+        <w:spacing w:after="0"/>
+      </w:pPr>
+      <w:r>
+        <w:t>closePopup();</w:t>
+      </w:r>
+    </w:p>
+    <w:p>
+      <w:pPr>
+        <w:spacing w:after="0"/>
+      </w:pPr>
+      <w:r>
+        <w:t>/*START only for demo*/</w:t>
+      </w:r>
+    </w:p>
+    <w:p>
+      <w:pPr>
+        <w:spacing w:after="0"/>
+      </w:pPr>
+      <w:r>
+        <w:t>function init(obj){</w:t>
+      </w:r>
+    </w:p>
+    <w:p>
+      <w:pPr>
+        <w:spacing w:after="0"/>
+      </w:pPr>
+      <w:r>
+        <w:tab/>
+        <w:t>openPopup();</w:t>
+      </w:r>
+    </w:p>
+    <w:p>
+      <w:pPr>
+        <w:spacing w:after="0"/>
+      </w:pPr>
+      <w:r>
+        <w:t>}</w:t>
+      </w:r>
+    </w:p>
+    <w:p>
+      <w:pPr>
+        <w:spacing w:after="0"/>
+      </w:pPr>
+      <w:r>
+        <w:t>/*END only for demo*/</w:t>
+      </w:r>
+    </w:p>
+    <w:p>
+      <w:pPr>
+        <w:spacing w:after="0"/>
+      </w:pPr>
+      <w:r>
+        <w:t>function openPopup(){</w:t>
+      </w:r>
+    </w:p>
+    <w:p>
+      <w:pPr>
+        <w:spacing w:after="0"/>
+      </w:pPr>
+      <w:r>
+        <w:tab/>
+        <w:t>document.getElementById('overlay').style.display='block';</w:t>
+      </w:r>
+    </w:p>
+    <w:p>
+      <w:pPr>
+        <w:spacing w:after="0"/>
+      </w:pPr>
+      <w:r>
+        <w:tab/>
+        <w:t>document.getElementById('popup').style.display='block';</w:t>
+      </w:r>
+    </w:p>
+    <w:p>
+      <w:pPr>
+        <w:spacing w:after="0"/>
+      </w:pPr>
+      <w:r>
+        <w:t>}</w:t>
+      </w:r>
+    </w:p>
+    <w:p>
+      <w:pPr>
+        <w:spacing w:after="0"/>
+      </w:pPr>
+      <w:r>
+        <w:t>function closePopup(){</w:t>
+      </w:r>
+    </w:p>
+    <w:p>
+      <w:pPr>
+        <w:spacing w:after="0"/>
+      </w:pPr>
+      <w:r>
+        <w:tab/>
+        <w:t>document.getElementById('overlay').style.display='none';</w:t>
+      </w:r>
+    </w:p>
+    <w:p>
+      <w:pPr>
+        <w:spacing w:after="0"/>
+      </w:pPr>
+      <w:r>
+        <w:tab/>
+        <w:t>document.getElementById('popup').style.display='none';</w:t>
+      </w:r>
+    </w:p>
+    <w:p>
+      <w:pPr>
+        <w:spacing w:after="0"/>
+      </w:pPr>
+      <w:r>
+        <w:t>}</w:t>
+      </w:r>
+    </w:p>
+    <w:p>
+      <w:pPr>
+        <w:spacing w:after="0"/>
+      </w:pPr>
+    </w:p>
+    <w:p>
+      <w:pPr>
+        <w:spacing w:after="0"/>
+      </w:pPr>
+      <w:r>
+        <w:t>&lt;/script&gt;</w:t>
+      </w:r>
     </w:p>
     <w:sectPr>
       <w:pgSz w:w="12240" w:h="15840"/>

</xml_diff>

<commit_message>
Nghien cuu Laravel - 18/12/2018
</commit_message>
<xml_diff>
--- a/JS.docx
+++ b/JS.docx
@@ -8591,6 +8591,36 @@
       </w:r>
     </w:p>
     <w:p>
+      <w:pPr>
+        <w:rPr>
+          <w:b/>
+          <w:color w:val="00B050"/>
+          <w:sz w:val="28"/>
+        </w:rPr>
+      </w:pPr>
+      <w:hyperlink r:id="rId46" w:history="1">
+        <w:r>
+          <w:rPr>
+            <w:rStyle w:val="Hyperlink"/>
+            <w:b/>
+            <w:sz w:val="28"/>
+          </w:rPr>
+          <w:t>https://blog.vietnamlab.vn/2017/08/08/veu-js-nhung-kien-thuc-co-ban/</w:t>
+        </w:r>
+      </w:hyperlink>
+    </w:p>
+    <w:p>
+      <w:pPr>
+        <w:rPr>
+          <w:b/>
+          <w:color w:val="00B050"/>
+          <w:sz w:val="36"/>
+        </w:rPr>
+      </w:pPr>
+      <w:bookmarkStart w:id="0" w:name="_GoBack"/>
+      <w:bookmarkEnd w:id="0"/>
+    </w:p>
+    <w:p>
       <w:proofErr w:type="spellStart"/>
       <w:r>
         <w:t>Cai</w:t>
@@ -8617,7 +8647,7 @@
       </w:r>
     </w:p>
     <w:p>
-      <w:hyperlink r:id="rId46" w:history="1">
+      <w:hyperlink r:id="rId47" w:history="1">
         <w:r>
           <w:rPr>
             <w:rStyle w:val="Hyperlink"/>
@@ -8633,7 +8663,7 @@
       </w:r>
     </w:p>
     <w:p>
-      <w:hyperlink r:id="rId47" w:history="1">
+      <w:hyperlink r:id="rId48" w:history="1">
         <w:r>
           <w:rPr>
             <w:rStyle w:val="Hyperlink"/>
@@ -8711,7 +8741,7 @@
           <w:rStyle w:val="Hyperlink"/>
         </w:rPr>
       </w:pPr>
-      <w:hyperlink r:id="rId48" w:history="1">
+      <w:hyperlink r:id="rId49" w:history="1">
         <w:r>
           <w:rPr>
             <w:rStyle w:val="Hyperlink"/>
@@ -8721,7 +8751,7 @@
       </w:hyperlink>
     </w:p>
     <w:p>
-      <w:hyperlink r:id="rId49" w:history="1">
+      <w:hyperlink r:id="rId50" w:history="1">
         <w:r>
           <w:rPr>
             <w:rStyle w:val="Hyperlink"/>
@@ -8772,7 +8802,7 @@
           <w:lang w:eastAsia="ja-JP"/>
         </w:rPr>
       </w:pPr>
-      <w:hyperlink r:id="rId50" w:anchor="25" w:history="1">
+      <w:hyperlink r:id="rId51" w:anchor="25" w:history="1">
         <w:r>
           <w:rPr>
             <w:rStyle w:val="Hyperlink"/>
@@ -8859,7 +8889,7 @@
           <w:lang w:eastAsia="ja-JP"/>
         </w:rPr>
       </w:pPr>
-      <w:hyperlink r:id="rId51" w:history="1">
+      <w:hyperlink r:id="rId52" w:history="1">
         <w:r>
           <w:rPr>
             <w:rStyle w:val="Hyperlink"/>
@@ -8931,7 +8961,7 @@
           <w:color w:val="C00000"/>
         </w:rPr>
       </w:pPr>
-      <w:hyperlink r:id="rId52" w:history="1">
+      <w:hyperlink r:id="rId53" w:history="1">
         <w:r>
           <w:rPr>
             <w:rStyle w:val="Hyperlink"/>
@@ -8957,8 +8987,6 @@
           <w:lang w:eastAsia="ja-JP"/>
         </w:rPr>
       </w:pPr>
-      <w:bookmarkStart w:id="0" w:name="_GoBack"/>
-      <w:bookmarkEnd w:id="0"/>
     </w:p>
     <w:p>
       <w:pPr>

</xml_diff>